<commit_message>
pva + planning verbeteren
</commit_message>
<xml_diff>
--- a/documenten/kerntaak_1/1.1/hernieuwde_opdracht/hernieuwde_opdracht_v1.0.docx
+++ b/documenten/kerntaak_1/1.1/hernieuwde_opdracht/hernieuwde_opdracht_v1.0.docx
@@ -2,9 +2,562 @@
 <file path=word/document.xml><?xml version="1.0" encoding="utf-8"?>
 <w:document xmlns:wpc="http://schemas.microsoft.com/office/word/2010/wordprocessingCanvas" xmlns:cx="http://schemas.microsoft.com/office/drawing/2014/chartex" xmlns:cx1="http://schemas.microsoft.com/office/drawing/2015/9/8/chartex" xmlns:cx2="http://schemas.microsoft.com/office/drawing/2015/10/21/chartex" xmlns:cx3="http://schemas.microsoft.com/office/drawing/2016/5/9/chartex" xmlns:cx4="http://schemas.microsoft.com/office/drawing/2016/5/10/chartex" xmlns:cx5="http://schemas.microsoft.com/office/drawing/2016/5/11/chartex" xmlns:cx6="http://schemas.microsoft.com/office/drawing/2016/5/12/chartex" xmlns:cx7="http://schemas.microsoft.com/office/drawing/2016/5/13/chartex" xmlns:cx8="http://schemas.microsoft.com/office/drawing/2016/5/14/chartex" xmlns:mc="http://schemas.openxmlformats.org/markup-compatibility/2006" xmlns:aink="http://schemas.microsoft.com/office/drawing/2016/ink" xmlns:am3d="http://schemas.microsoft.com/office/drawing/2017/model3d" xmlns:o="urn:schemas-microsoft-com:office:office" xmlns:r="http://schemas.openxmlformats.org/officeDocument/2006/relationships" xmlns:m="http://schemas.openxmlformats.org/officeDocument/2006/math" xmlns:v="urn:schemas-microsoft-com:vml" xmlns:wp14="http://schemas.microsoft.com/office/word/2010/wordprocessingDrawing" xmlns:wp="http://schemas.openxmlformats.org/drawingml/2006/wordprocessingDrawing" xmlns:w10="urn:schemas-microsoft-com:office:word" xmlns:w="http://schemas.openxmlformats.org/wordprocessingml/2006/main" xmlns:w14="http://schemas.microsoft.com/office/word/2010/wordml" xmlns:w15="http://schemas.microsoft.com/office/word/2012/wordml" xmlns:w16cid="http://schemas.microsoft.com/office/word/2016/wordml/cid" xmlns:w16se="http://schemas.microsoft.com/office/word/2015/wordml/symex" xmlns:wpg="http://schemas.microsoft.com/office/word/2010/wordprocessingGroup" xmlns:wpi="http://schemas.microsoft.com/office/word/2010/wordprocessingInk" xmlns:wne="http://schemas.microsoft.com/office/word/2006/wordml" xmlns:wps="http://schemas.microsoft.com/office/word/2010/wordprocessingShape" mc:Ignorable="w14 w15 w16se w16cid wp14">
   <w:body>
-    <w:p/>
-    <w:p/>
-    <w:p/>
+    <w:sdt>
+      <w:sdtPr>
+        <w:rPr>
+          <w:color w:val="4472C4" w:themeColor="accent1"/>
+        </w:rPr>
+        <w:id w:val="1213920570"/>
+        <w:docPartObj>
+          <w:docPartGallery w:val="Cover Pages"/>
+          <w:docPartUnique/>
+        </w:docPartObj>
+      </w:sdtPr>
+      <w:sdtEndPr>
+        <w:rPr>
+          <w:color w:val="auto"/>
+        </w:rPr>
+      </w:sdtEndPr>
+      <w:sdtContent>
+        <w:p>
+          <w:pPr>
+            <w:pStyle w:val="Geenafstand"/>
+            <w:spacing w:before="1540" w:after="240"/>
+            <w:jc w:val="center"/>
+            <w:rPr>
+              <w:color w:val="4472C4" w:themeColor="accent1"/>
+            </w:rPr>
+          </w:pPr>
+          <w:r>
+            <w:rPr>
+              <w:noProof/>
+              <w:color w:val="4472C4" w:themeColor="accent1"/>
+            </w:rPr>
+            <w:drawing>
+              <wp:inline distT="0" distB="0" distL="0" distR="0">
+                <wp:extent cx="1417320" cy="750898"/>
+                <wp:effectExtent l="0" t="0" r="0" b="0"/>
+                <wp:docPr id="143" name="Afbeelding143"/>
+                <wp:cNvGraphicFramePr>
+                  <a:graphicFrameLocks xmlns:a="http://schemas.openxmlformats.org/drawingml/2006/main" noChangeAspect="1"/>
+                </wp:cNvGraphicFramePr>
+                <a:graphic xmlns:a="http://schemas.openxmlformats.org/drawingml/2006/main">
+                  <a:graphicData uri="http://schemas.openxmlformats.org/drawingml/2006/picture">
+                    <pic:pic xmlns:pic="http://schemas.openxmlformats.org/drawingml/2006/picture">
+                      <pic:nvPicPr>
+                        <pic:cNvPr id="3" name="t55.png"/>
+                        <pic:cNvPicPr/>
+                      </pic:nvPicPr>
+                      <pic:blipFill>
+                        <a:blip r:embed="rId9" cstate="print">
+                          <a:duotone>
+                            <a:schemeClr val="accent1">
+                              <a:shade val="45000"/>
+                              <a:satMod val="135000"/>
+                            </a:schemeClr>
+                            <a:prstClr val="white"/>
+                          </a:duotone>
+                          <a:extLst>
+                            <a:ext uri="{28A0092B-C50C-407E-A947-70E740481C1C}">
+                              <a14:useLocalDpi xmlns:a14="http://schemas.microsoft.com/office/drawing/2010/main" val="0"/>
+                            </a:ext>
+                          </a:extLst>
+                        </a:blip>
+                        <a:stretch>
+                          <a:fillRect/>
+                        </a:stretch>
+                      </pic:blipFill>
+                      <pic:spPr>
+                        <a:xfrm>
+                          <a:off x="0" y="0"/>
+                          <a:ext cx="1417320" cy="750898"/>
+                        </a:xfrm>
+                        <a:prstGeom prst="rect">
+                          <a:avLst/>
+                        </a:prstGeom>
+                        <a:noFill/>
+                        <a:ln>
+                          <a:noFill/>
+                        </a:ln>
+                      </pic:spPr>
+                    </pic:pic>
+                  </a:graphicData>
+                </a:graphic>
+              </wp:inline>
+            </w:drawing>
+          </w:r>
+        </w:p>
+        <w:sdt>
+          <w:sdtPr>
+            <w:rPr>
+              <w:rFonts w:asciiTheme="majorHAnsi" w:eastAsiaTheme="majorEastAsia" w:hAnsiTheme="majorHAnsi" w:cstheme="majorBidi"/>
+              <w:caps/>
+              <w:color w:val="4472C4" w:themeColor="accent1"/>
+              <w:sz w:val="72"/>
+              <w:szCs w:val="72"/>
+            </w:rPr>
+            <w:alias w:val="Titel"/>
+            <w:tag w:val=""/>
+            <w:id w:val="1735040861"/>
+            <w:placeholder>
+              <w:docPart w:val="9AFB2FE932814B6189B780954FE19DE7"/>
+            </w:placeholder>
+            <w:dataBinding w:prefixMappings="xmlns:ns0='http://purl.org/dc/elements/1.1/' xmlns:ns1='http://schemas.openxmlformats.org/package/2006/metadata/core-properties' " w:xpath="/ns1:coreProperties[1]/ns0:title[1]" w:storeItemID="{6C3C8BC8-F283-45AE-878A-BAB7291924A1}"/>
+            <w:text/>
+          </w:sdtPr>
+          <w:sdtEndPr>
+            <w:rPr>
+              <w:sz w:val="80"/>
+              <w:szCs w:val="80"/>
+            </w:rPr>
+          </w:sdtEndPr>
+          <w:sdtContent>
+            <w:p>
+              <w:pPr>
+                <w:pStyle w:val="Geenafstand"/>
+                <w:pBdr>
+                  <w:top w:val="single" w:sz="6" w:space="6" w:color="4472C4" w:themeColor="accent1"/>
+                  <w:bottom w:val="single" w:sz="6" w:space="6" w:color="4472C4" w:themeColor="accent1"/>
+                </w:pBdr>
+                <w:spacing w:after="240"/>
+                <w:jc w:val="center"/>
+                <w:rPr>
+                  <w:rFonts w:asciiTheme="majorHAnsi" w:eastAsiaTheme="majorEastAsia" w:hAnsiTheme="majorHAnsi" w:cstheme="majorBidi"/>
+                  <w:caps/>
+                  <w:color w:val="4472C4" w:themeColor="accent1"/>
+                  <w:sz w:val="80"/>
+                  <w:szCs w:val="80"/>
+                </w:rPr>
+              </w:pPr>
+              <w:r>
+                <w:rPr>
+                  <w:rFonts w:asciiTheme="majorHAnsi" w:eastAsiaTheme="majorEastAsia" w:hAnsiTheme="majorHAnsi" w:cstheme="majorBidi"/>
+                  <w:caps/>
+                  <w:color w:val="4472C4" w:themeColor="accent1"/>
+                  <w:sz w:val="72"/>
+                  <w:szCs w:val="72"/>
+                </w:rPr>
+                <w:t>Hernieuwde opdracht</w:t>
+              </w:r>
+            </w:p>
+          </w:sdtContent>
+        </w:sdt>
+        <w:sdt>
+          <w:sdtPr>
+            <w:rPr>
+              <w:color w:val="4472C4" w:themeColor="accent1"/>
+              <w:sz w:val="28"/>
+              <w:szCs w:val="28"/>
+            </w:rPr>
+            <w:alias w:val="Ondertitel"/>
+            <w:tag w:val=""/>
+            <w:id w:val="328029620"/>
+            <w:placeholder>
+              <w:docPart w:val="2540BD3566E546058837F1E88A854105"/>
+            </w:placeholder>
+            <w:dataBinding w:prefixMappings="xmlns:ns0='http://purl.org/dc/elements/1.1/' xmlns:ns1='http://schemas.openxmlformats.org/package/2006/metadata/core-properties' " w:xpath="/ns1:coreProperties[1]/ns0:subject[1]" w:storeItemID="{6C3C8BC8-F283-45AE-878A-BAB7291924A1}"/>
+            <w:text/>
+          </w:sdtPr>
+          <w:sdtContent>
+            <w:p>
+              <w:pPr>
+                <w:pStyle w:val="Geenafstand"/>
+                <w:jc w:val="center"/>
+                <w:rPr>
+                  <w:color w:val="4472C4" w:themeColor="accent1"/>
+                  <w:sz w:val="28"/>
+                  <w:szCs w:val="28"/>
+                </w:rPr>
+              </w:pPr>
+              <w:r>
+                <w:rPr>
+                  <w:color w:val="4472C4" w:themeColor="accent1"/>
+                  <w:sz w:val="28"/>
+                  <w:szCs w:val="28"/>
+                </w:rPr>
+                <w:t>Heb je een leuke dag gehad?</w:t>
+              </w:r>
+            </w:p>
+          </w:sdtContent>
+        </w:sdt>
+        <w:p>
+          <w:pPr>
+            <w:pStyle w:val="Geenafstand"/>
+            <w:spacing w:before="480"/>
+            <w:jc w:val="center"/>
+            <w:rPr>
+              <w:color w:val="4472C4" w:themeColor="accent1"/>
+            </w:rPr>
+          </w:pPr>
+          <w:r>
+            <w:rPr>
+              <w:noProof/>
+              <w:color w:val="4472C4" w:themeColor="accent1"/>
+            </w:rPr>
+            <mc:AlternateContent>
+              <mc:Choice Requires="wps">
+                <w:drawing>
+                  <wp:anchor distT="0" distB="0" distL="114300" distR="114300" simplePos="0" relativeHeight="251659264" behindDoc="0" locked="0" layoutInCell="1" allowOverlap="1">
+                    <wp:simplePos x="0" y="0"/>
+                    <wp:positionH relativeFrom="margin">
+                      <wp:align>center</wp:align>
+                    </wp:positionH>
+                    <mc:AlternateContent>
+                      <mc:Choice Requires="wp14">
+                        <wp:positionV relativeFrom="page">
+                          <wp14:pctPosVOffset>85000</wp14:pctPosVOffset>
+                        </wp:positionV>
+                      </mc:Choice>
+                      <mc:Fallback>
+                        <wp:positionV relativeFrom="page">
+                          <wp:posOffset>9088120</wp:posOffset>
+                        </wp:positionV>
+                      </mc:Fallback>
+                    </mc:AlternateContent>
+                    <wp:extent cx="6553200" cy="557784"/>
+                    <wp:effectExtent l="0" t="0" r="0" b="12700"/>
+                    <wp:wrapNone/>
+                    <wp:docPr id="142" name="Tekstvak 142"/>
+                    <wp:cNvGraphicFramePr/>
+                    <a:graphic xmlns:a="http://schemas.openxmlformats.org/drawingml/2006/main">
+                      <a:graphicData uri="http://schemas.microsoft.com/office/word/2010/wordprocessingShape">
+                        <wps:wsp>
+                          <wps:cNvSpPr txBox="1"/>
+                          <wps:spPr>
+                            <a:xfrm>
+                              <a:off x="0" y="0"/>
+                              <a:ext cx="6553200" cy="557784"/>
+                            </a:xfrm>
+                            <a:prstGeom prst="rect">
+                              <a:avLst/>
+                            </a:prstGeom>
+                            <a:noFill/>
+                            <a:ln w="6350">
+                              <a:noFill/>
+                            </a:ln>
+                            <a:effectLst/>
+                          </wps:spPr>
+                          <wps:style>
+                            <a:lnRef idx="0">
+                              <a:schemeClr val="accent1"/>
+                            </a:lnRef>
+                            <a:fillRef idx="0">
+                              <a:schemeClr val="accent1"/>
+                            </a:fillRef>
+                            <a:effectRef idx="0">
+                              <a:schemeClr val="accent1"/>
+                            </a:effectRef>
+                            <a:fontRef idx="minor">
+                              <a:schemeClr val="dk1"/>
+                            </a:fontRef>
+                          </wps:style>
+                          <wps:txbx>
+                            <w:txbxContent>
+                              <w:sdt>
+                                <w:sdtPr>
+                                  <w:rPr>
+                                    <w:caps/>
+                                    <w:color w:val="4472C4" w:themeColor="accent1"/>
+                                    <w:sz w:val="28"/>
+                                    <w:szCs w:val="28"/>
+                                  </w:rPr>
+                                  <w:alias w:val="Datum"/>
+                                  <w:tag w:val=""/>
+                                  <w:id w:val="197127006"/>
+                                  <w:showingPlcHdr/>
+                                  <w:dataBinding w:prefixMappings="xmlns:ns0='http://schemas.microsoft.com/office/2006/coverPageProps' " w:xpath="/ns0:CoverPageProperties[1]/ns0:PublishDate[1]" w:storeItemID="{55AF091B-3C7A-41E3-B477-F2FDAA23CFDA}"/>
+                                  <w:date>
+                                    <w:dateFormat w:val="d MMMM yyyy"/>
+                                    <w:lid w:val="nl-NL"/>
+                                    <w:storeMappedDataAs w:val="dateTime"/>
+                                    <w:calendar w:val="gregorian"/>
+                                  </w:date>
+                                </w:sdtPr>
+                                <w:sdtContent>
+                                  <w:p>
+                                    <w:pPr>
+                                      <w:pStyle w:val="Geenafstand"/>
+                                      <w:spacing w:after="40"/>
+                                      <w:jc w:val="center"/>
+                                      <w:rPr>
+                                        <w:caps/>
+                                        <w:color w:val="4472C4" w:themeColor="accent1"/>
+                                        <w:sz w:val="28"/>
+                                        <w:szCs w:val="28"/>
+                                      </w:rPr>
+                                    </w:pPr>
+                                    <w:r>
+                                      <w:rPr>
+                                        <w:caps/>
+                                        <w:color w:val="4472C4" w:themeColor="accent1"/>
+                                        <w:sz w:val="28"/>
+                                        <w:szCs w:val="28"/>
+                                      </w:rPr>
+                                      <w:t xml:space="preserve">     </w:t>
+                                    </w:r>
+                                  </w:p>
+                                </w:sdtContent>
+                              </w:sdt>
+                              <w:p>
+                                <w:pPr>
+                                  <w:pStyle w:val="Geenafstand"/>
+                                  <w:jc w:val="center"/>
+                                  <w:rPr>
+                                    <w:color w:val="4472C4" w:themeColor="accent1"/>
+                                  </w:rPr>
+                                </w:pPr>
+                                <w:sdt>
+                                  <w:sdtPr>
+                                    <w:rPr>
+                                      <w:caps/>
+                                      <w:color w:val="4472C4" w:themeColor="accent1"/>
+                                    </w:rPr>
+                                    <w:alias w:val="Bedrijf"/>
+                                    <w:tag w:val=""/>
+                                    <w:id w:val="1390145197"/>
+                                    <w:dataBinding w:prefixMappings="xmlns:ns0='http://schemas.openxmlformats.org/officeDocument/2006/extended-properties' " w:xpath="/ns0:Properties[1]/ns0:Company[1]" w:storeItemID="{6668398D-A668-4E3E-A5EB-62B293D839F1}"/>
+                                    <w:text/>
+                                  </w:sdtPr>
+                                  <w:sdtContent>
+                                    <w:r>
+                                      <w:rPr>
+                                        <w:caps/>
+                                        <w:color w:val="4472C4" w:themeColor="accent1"/>
+                                      </w:rPr>
+                                      <w:t>Kevin fikke en Tim Schachtschabel</w:t>
+                                    </w:r>
+                                  </w:sdtContent>
+                                </w:sdt>
+                              </w:p>
+                              <w:p>
+                                <w:pPr>
+                                  <w:pStyle w:val="Geenafstand"/>
+                                  <w:jc w:val="center"/>
+                                  <w:rPr>
+                                    <w:color w:val="4472C4" w:themeColor="accent1"/>
+                                  </w:rPr>
+                                </w:pPr>
+                                <w:sdt>
+                                  <w:sdtPr>
+                                    <w:rPr>
+                                      <w:color w:val="4472C4" w:themeColor="accent1"/>
+                                    </w:rPr>
+                                    <w:alias w:val="Adres"/>
+                                    <w:tag w:val=""/>
+                                    <w:id w:val="-726379553"/>
+                                    <w:dataBinding w:prefixMappings="xmlns:ns0='http://schemas.microsoft.com/office/2006/coverPageProps' " w:xpath="/ns0:CoverPageProperties[1]/ns0:CompanyAddress[1]" w:storeItemID="{55AF091B-3C7A-41E3-B477-F2FDAA23CFDA}"/>
+                                    <w:text/>
+                                  </w:sdtPr>
+                                  <w:sdtContent>
+                                    <w:r>
+                                      <w:rPr>
+                                        <w:color w:val="4472C4" w:themeColor="accent1"/>
+                                      </w:rPr>
+                                      <w:t>Terheijdenseweg 350 Breda</w:t>
+                                    </w:r>
+                                  </w:sdtContent>
+                                </w:sdt>
+                              </w:p>
+                            </w:txbxContent>
+                          </wps:txbx>
+                          <wps:bodyPr rot="0" spcFirstLastPara="0" vertOverflow="overflow" horzOverflow="overflow" vert="horz" wrap="square" lIns="0" tIns="0" rIns="0" bIns="0" numCol="1" spcCol="0" rtlCol="0" fromWordArt="0" anchor="b" anchorCtr="0" forceAA="0" compatLnSpc="1">
+                            <a:prstTxWarp prst="textNoShape">
+                              <a:avLst/>
+                            </a:prstTxWarp>
+                            <a:spAutoFit/>
+                          </wps:bodyPr>
+                        </wps:wsp>
+                      </a:graphicData>
+                    </a:graphic>
+                    <wp14:sizeRelH relativeFrom="margin">
+                      <wp14:pctWidth>100000</wp14:pctWidth>
+                    </wp14:sizeRelH>
+                    <wp14:sizeRelV relativeFrom="margin">
+                      <wp14:pctHeight>0</wp14:pctHeight>
+                    </wp14:sizeRelV>
+                  </wp:anchor>
+                </w:drawing>
+              </mc:Choice>
+              <mc:Fallback>
+                <w:pict>
+                  <v:shapetype id="_x0000_t202" coordsize="21600,21600" o:spt="202" path="m,l,21600r21600,l21600,xe">
+                    <v:stroke joinstyle="miter"/>
+                    <v:path gradientshapeok="t" o:connecttype="rect"/>
+                  </v:shapetype>
+                  <v:shape id="Tekstvak 142" o:spid="_x0000_s1026" type="#_x0000_t202" style="position:absolute;left:0;text-align:left;margin-left:0;margin-top:0;width:516pt;height:43.9pt;z-index:251659264;visibility:visible;mso-wrap-style:square;mso-width-percent:1000;mso-height-percent:0;mso-top-percent:850;mso-wrap-distance-left:9pt;mso-wrap-distance-top:0;mso-wrap-distance-right:9pt;mso-wrap-distance-bottom:0;mso-position-horizontal:center;mso-position-horizontal-relative:margin;mso-position-vertical-relative:page;mso-width-percent:1000;mso-height-percent:0;mso-top-percent:850;mso-width-relative:margin;mso-height-relative:margin;v-text-anchor:bottom" o:gfxdata="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" filled="f" stroked="f" strokeweight=".5pt">
+                    <v:textbox style="mso-fit-shape-to-text:t" inset="0,0,0,0">
+                      <w:txbxContent>
+                        <w:sdt>
+                          <w:sdtPr>
+                            <w:rPr>
+                              <w:caps/>
+                              <w:color w:val="4472C4" w:themeColor="accent1"/>
+                              <w:sz w:val="28"/>
+                              <w:szCs w:val="28"/>
+                            </w:rPr>
+                            <w:alias w:val="Datum"/>
+                            <w:tag w:val=""/>
+                            <w:id w:val="197127006"/>
+                            <w:showingPlcHdr/>
+                            <w:dataBinding w:prefixMappings="xmlns:ns0='http://schemas.microsoft.com/office/2006/coverPageProps' " w:xpath="/ns0:CoverPageProperties[1]/ns0:PublishDate[1]" w:storeItemID="{55AF091B-3C7A-41E3-B477-F2FDAA23CFDA}"/>
+                            <w:date>
+                              <w:dateFormat w:val="d MMMM yyyy"/>
+                              <w:lid w:val="nl-NL"/>
+                              <w:storeMappedDataAs w:val="dateTime"/>
+                              <w:calendar w:val="gregorian"/>
+                            </w:date>
+                          </w:sdtPr>
+                          <w:sdtContent>
+                            <w:p>
+                              <w:pPr>
+                                <w:pStyle w:val="Geenafstand"/>
+                                <w:spacing w:after="40"/>
+                                <w:jc w:val="center"/>
+                                <w:rPr>
+                                  <w:caps/>
+                                  <w:color w:val="4472C4" w:themeColor="accent1"/>
+                                  <w:sz w:val="28"/>
+                                  <w:szCs w:val="28"/>
+                                </w:rPr>
+                              </w:pPr>
+                              <w:r>
+                                <w:rPr>
+                                  <w:caps/>
+                                  <w:color w:val="4472C4" w:themeColor="accent1"/>
+                                  <w:sz w:val="28"/>
+                                  <w:szCs w:val="28"/>
+                                </w:rPr>
+                                <w:t xml:space="preserve">     </w:t>
+                              </w:r>
+                            </w:p>
+                          </w:sdtContent>
+                        </w:sdt>
+                        <w:p>
+                          <w:pPr>
+                            <w:pStyle w:val="Geenafstand"/>
+                            <w:jc w:val="center"/>
+                            <w:rPr>
+                              <w:color w:val="4472C4" w:themeColor="accent1"/>
+                            </w:rPr>
+                          </w:pPr>
+                          <w:sdt>
+                            <w:sdtPr>
+                              <w:rPr>
+                                <w:caps/>
+                                <w:color w:val="4472C4" w:themeColor="accent1"/>
+                              </w:rPr>
+                              <w:alias w:val="Bedrijf"/>
+                              <w:tag w:val=""/>
+                              <w:id w:val="1390145197"/>
+                              <w:dataBinding w:prefixMappings="xmlns:ns0='http://schemas.openxmlformats.org/officeDocument/2006/extended-properties' " w:xpath="/ns0:Properties[1]/ns0:Company[1]" w:storeItemID="{6668398D-A668-4E3E-A5EB-62B293D839F1}"/>
+                              <w:text/>
+                            </w:sdtPr>
+                            <w:sdtContent>
+                              <w:r>
+                                <w:rPr>
+                                  <w:caps/>
+                                  <w:color w:val="4472C4" w:themeColor="accent1"/>
+                                </w:rPr>
+                                <w:t>Kevin fikke en Tim Schachtschabel</w:t>
+                              </w:r>
+                            </w:sdtContent>
+                          </w:sdt>
+                        </w:p>
+                        <w:p>
+                          <w:pPr>
+                            <w:pStyle w:val="Geenafstand"/>
+                            <w:jc w:val="center"/>
+                            <w:rPr>
+                              <w:color w:val="4472C4" w:themeColor="accent1"/>
+                            </w:rPr>
+                          </w:pPr>
+                          <w:sdt>
+                            <w:sdtPr>
+                              <w:rPr>
+                                <w:color w:val="4472C4" w:themeColor="accent1"/>
+                              </w:rPr>
+                              <w:alias w:val="Adres"/>
+                              <w:tag w:val=""/>
+                              <w:id w:val="-726379553"/>
+                              <w:dataBinding w:prefixMappings="xmlns:ns0='http://schemas.microsoft.com/office/2006/coverPageProps' " w:xpath="/ns0:CoverPageProperties[1]/ns0:CompanyAddress[1]" w:storeItemID="{55AF091B-3C7A-41E3-B477-F2FDAA23CFDA}"/>
+                              <w:text/>
+                            </w:sdtPr>
+                            <w:sdtContent>
+                              <w:r>
+                                <w:rPr>
+                                  <w:color w:val="4472C4" w:themeColor="accent1"/>
+                                </w:rPr>
+                                <w:t>Terheijdenseweg 350 Breda</w:t>
+                              </w:r>
+                            </w:sdtContent>
+                          </w:sdt>
+                        </w:p>
+                      </w:txbxContent>
+                    </v:textbox>
+                    <w10:wrap anchorx="margin" anchory="page"/>
+                  </v:shape>
+                </w:pict>
+              </mc:Fallback>
+            </mc:AlternateContent>
+          </w:r>
+          <w:r>
+            <w:rPr>
+              <w:noProof/>
+              <w:color w:val="4472C4" w:themeColor="accent1"/>
+            </w:rPr>
+            <w:drawing>
+              <wp:inline distT="0" distB="0" distL="0" distR="0">
+                <wp:extent cx="758952" cy="478932"/>
+                <wp:effectExtent l="0" t="0" r="3175" b="0"/>
+                <wp:docPr id="144" name="Foto 144"/>
+                <wp:cNvGraphicFramePr>
+                  <a:graphicFrameLocks xmlns:a="http://schemas.openxmlformats.org/drawingml/2006/main" noChangeAspect="1"/>
+                </wp:cNvGraphicFramePr>
+                <a:graphic xmlns:a="http://schemas.openxmlformats.org/drawingml/2006/main">
+                  <a:graphicData uri="http://schemas.openxmlformats.org/drawingml/2006/picture">
+                    <pic:pic xmlns:pic="http://schemas.openxmlformats.org/drawingml/2006/picture">
+                      <pic:nvPicPr>
+                        <pic:cNvPr id="9" name="roco bottom.png"/>
+                        <pic:cNvPicPr/>
+                      </pic:nvPicPr>
+                      <pic:blipFill>
+                        <a:blip r:embed="rId10" cstate="print">
+                          <a:duotone>
+                            <a:schemeClr val="accent1">
+                              <a:shade val="45000"/>
+                              <a:satMod val="135000"/>
+                            </a:schemeClr>
+                            <a:prstClr val="white"/>
+                          </a:duotone>
+                          <a:extLst>
+                            <a:ext uri="{28A0092B-C50C-407E-A947-70E740481C1C}">
+                              <a14:useLocalDpi xmlns:a14="http://schemas.microsoft.com/office/drawing/2010/main" val="0"/>
+                            </a:ext>
+                          </a:extLst>
+                        </a:blip>
+                        <a:stretch>
+                          <a:fillRect/>
+                        </a:stretch>
+                      </pic:blipFill>
+                      <pic:spPr>
+                        <a:xfrm>
+                          <a:off x="0" y="0"/>
+                          <a:ext cx="758952" cy="478932"/>
+                        </a:xfrm>
+                        <a:prstGeom prst="rect">
+                          <a:avLst/>
+                        </a:prstGeom>
+                      </pic:spPr>
+                    </pic:pic>
+                  </a:graphicData>
+                </a:graphic>
+              </wp:inline>
+            </w:drawing>
+          </w:r>
+        </w:p>
+        <w:p/>
+      </w:sdtContent>
+    </w:sdt>
     <w:p/>
     <w:p/>
     <w:p/>
@@ -32,407 +585,775 @@
         <w:ind w:firstLine="708"/>
       </w:pPr>
     </w:p>
-    <w:p>
-      <w:pPr>
-        <w:ind w:firstLine="708"/>
-      </w:pPr>
-    </w:p>
-    <w:p>
-      <w:pPr>
-        <w:ind w:firstLine="708"/>
-      </w:pPr>
-    </w:p>
-    <w:p>
-      <w:pPr>
-        <w:ind w:firstLine="708"/>
-      </w:pPr>
-    </w:p>
-    <w:p>
-      <w:pPr>
-        <w:ind w:firstLine="708"/>
-      </w:pPr>
-    </w:p>
-    <w:p>
-      <w:pPr>
-        <w:ind w:firstLine="708"/>
-      </w:pPr>
-    </w:p>
-    <w:p>
-      <w:pPr>
-        <w:ind w:firstLine="708"/>
-      </w:pPr>
-    </w:p>
-    <w:p>
-      <w:pPr>
-        <w:ind w:firstLine="708"/>
-      </w:pPr>
-    </w:p>
-    <w:p>
-      <w:pPr>
-        <w:ind w:firstLine="708"/>
-      </w:pPr>
-    </w:p>
-    <w:p>
-      <w:pPr>
-        <w:ind w:firstLine="708"/>
-      </w:pPr>
-    </w:p>
-    <w:p>
-      <w:pPr>
-        <w:ind w:firstLine="708"/>
-      </w:pPr>
-    </w:p>
-    <w:p>
-      <w:pPr>
-        <w:ind w:firstLine="708"/>
-      </w:pPr>
-    </w:p>
+    <w:sdt>
+      <w:sdtPr>
+        <w:id w:val="-1480060438"/>
+        <w:docPartObj>
+          <w:docPartGallery w:val="Table of Contents"/>
+          <w:docPartUnique/>
+        </w:docPartObj>
+      </w:sdtPr>
+      <w:sdtEndPr>
+        <w:rPr>
+          <w:b/>
+          <w:bCs/>
+          <w:caps w:val="0"/>
+          <w:color w:val="auto"/>
+          <w:spacing w:val="0"/>
+          <w:sz w:val="20"/>
+          <w:szCs w:val="20"/>
+        </w:rPr>
+      </w:sdtEndPr>
+      <w:sdtContent>
+        <w:p>
+          <w:pPr>
+            <w:pStyle w:val="Kopvaninhoudsopgave"/>
+          </w:pPr>
+          <w:r>
+            <w:t>Inhoudsopgave</w:t>
+          </w:r>
+        </w:p>
+        <w:p>
+          <w:pPr>
+            <w:pStyle w:val="Inhopg2"/>
+            <w:tabs>
+              <w:tab w:val="right" w:leader="dot" w:pos="9062"/>
+            </w:tabs>
+            <w:rPr>
+              <w:rFonts w:cstheme="minorBidi"/>
+              <w:noProof/>
+              <w:lang w:val="en-US" w:eastAsia="en-US"/>
+            </w:rPr>
+          </w:pPr>
+          <w:r>
+            <w:fldChar w:fldCharType="begin"/>
+          </w:r>
+          <w:r>
+            <w:instrText xml:space="preserve"> TOC \o "1-3" \h \z \u </w:instrText>
+          </w:r>
+          <w:r>
+            <w:fldChar w:fldCharType="separate"/>
+          </w:r>
+          <w:hyperlink w:anchor="_Toc509913250" w:history="1">
+            <w:r>
+              <w:rPr>
+                <w:rStyle w:val="Hyperlink"/>
+                <w:noProof/>
+              </w:rPr>
+              <w:t>inleiding</w:t>
+            </w:r>
+            <w:r>
+              <w:rPr>
+                <w:noProof/>
+                <w:webHidden/>
+              </w:rPr>
+              <w:tab/>
+            </w:r>
+            <w:r>
+              <w:rPr>
+                <w:noProof/>
+                <w:webHidden/>
+              </w:rPr>
+              <w:fldChar w:fldCharType="begin"/>
+            </w:r>
+            <w:r>
+              <w:rPr>
+                <w:noProof/>
+                <w:webHidden/>
+              </w:rPr>
+              <w:instrText xml:space="preserve"> PAGEREF _Toc509913250 \h </w:instrText>
+            </w:r>
+            <w:r>
+              <w:rPr>
+                <w:noProof/>
+                <w:webHidden/>
+              </w:rPr>
+            </w:r>
+            <w:r>
+              <w:rPr>
+                <w:noProof/>
+                <w:webHidden/>
+              </w:rPr>
+              <w:fldChar w:fldCharType="separate"/>
+            </w:r>
+            <w:r>
+              <w:rPr>
+                <w:noProof/>
+                <w:webHidden/>
+              </w:rPr>
+              <w:t>1</w:t>
+            </w:r>
+            <w:r>
+              <w:rPr>
+                <w:noProof/>
+                <w:webHidden/>
+              </w:rPr>
+              <w:fldChar w:fldCharType="end"/>
+            </w:r>
+          </w:hyperlink>
+        </w:p>
+        <w:p>
+          <w:pPr>
+            <w:pStyle w:val="Inhopg2"/>
+            <w:tabs>
+              <w:tab w:val="right" w:leader="dot" w:pos="9062"/>
+            </w:tabs>
+            <w:rPr>
+              <w:rFonts w:cstheme="minorBidi"/>
+              <w:noProof/>
+              <w:lang w:val="en-US" w:eastAsia="en-US"/>
+            </w:rPr>
+          </w:pPr>
+          <w:hyperlink w:anchor="_Toc509913251" w:history="1">
+            <w:r>
+              <w:rPr>
+                <w:rStyle w:val="Hyperlink"/>
+                <w:noProof/>
+              </w:rPr>
+              <w:t>De eisen van dit project</w:t>
+            </w:r>
+            <w:r>
+              <w:rPr>
+                <w:noProof/>
+                <w:webHidden/>
+              </w:rPr>
+              <w:tab/>
+            </w:r>
+            <w:r>
+              <w:rPr>
+                <w:noProof/>
+                <w:webHidden/>
+              </w:rPr>
+              <w:fldChar w:fldCharType="begin"/>
+            </w:r>
+            <w:r>
+              <w:rPr>
+                <w:noProof/>
+                <w:webHidden/>
+              </w:rPr>
+              <w:instrText xml:space="preserve"> PAGEREF _Toc509913251 \h </w:instrText>
+            </w:r>
+            <w:r>
+              <w:rPr>
+                <w:noProof/>
+                <w:webHidden/>
+              </w:rPr>
+            </w:r>
+            <w:r>
+              <w:rPr>
+                <w:noProof/>
+                <w:webHidden/>
+              </w:rPr>
+              <w:fldChar w:fldCharType="separate"/>
+            </w:r>
+            <w:r>
+              <w:rPr>
+                <w:noProof/>
+                <w:webHidden/>
+              </w:rPr>
+              <w:t>2</w:t>
+            </w:r>
+            <w:r>
+              <w:rPr>
+                <w:noProof/>
+                <w:webHidden/>
+              </w:rPr>
+              <w:fldChar w:fldCharType="end"/>
+            </w:r>
+          </w:hyperlink>
+        </w:p>
+        <w:p>
+          <w:pPr>
+            <w:pStyle w:val="Inhopg2"/>
+            <w:tabs>
+              <w:tab w:val="right" w:leader="dot" w:pos="9062"/>
+            </w:tabs>
+            <w:rPr>
+              <w:rFonts w:cstheme="minorBidi"/>
+              <w:noProof/>
+              <w:lang w:val="en-US" w:eastAsia="en-US"/>
+            </w:rPr>
+          </w:pPr>
+          <w:hyperlink w:anchor="_Toc509913252" w:history="1">
+            <w:r>
+              <w:rPr>
+                <w:rStyle w:val="Hyperlink"/>
+                <w:noProof/>
+              </w:rPr>
+              <w:t>grafische eisen</w:t>
+            </w:r>
+            <w:r>
+              <w:rPr>
+                <w:noProof/>
+                <w:webHidden/>
+              </w:rPr>
+              <w:tab/>
+            </w:r>
+            <w:r>
+              <w:rPr>
+                <w:noProof/>
+                <w:webHidden/>
+              </w:rPr>
+              <w:fldChar w:fldCharType="begin"/>
+            </w:r>
+            <w:r>
+              <w:rPr>
+                <w:noProof/>
+                <w:webHidden/>
+              </w:rPr>
+              <w:instrText xml:space="preserve"> PAGEREF _Toc509913252 \h </w:instrText>
+            </w:r>
+            <w:r>
+              <w:rPr>
+                <w:noProof/>
+                <w:webHidden/>
+              </w:rPr>
+            </w:r>
+            <w:r>
+              <w:rPr>
+                <w:noProof/>
+                <w:webHidden/>
+              </w:rPr>
+              <w:fldChar w:fldCharType="separate"/>
+            </w:r>
+            <w:r>
+              <w:rPr>
+                <w:noProof/>
+                <w:webHidden/>
+              </w:rPr>
+              <w:t>2</w:t>
+            </w:r>
+            <w:r>
+              <w:rPr>
+                <w:noProof/>
+                <w:webHidden/>
+              </w:rPr>
+              <w:fldChar w:fldCharType="end"/>
+            </w:r>
+          </w:hyperlink>
+        </w:p>
+        <w:p>
+          <w:pPr>
+            <w:pStyle w:val="Inhopg2"/>
+            <w:tabs>
+              <w:tab w:val="right" w:leader="dot" w:pos="9062"/>
+            </w:tabs>
+            <w:rPr>
+              <w:rFonts w:cstheme="minorBidi"/>
+              <w:noProof/>
+              <w:lang w:val="en-US" w:eastAsia="en-US"/>
+            </w:rPr>
+          </w:pPr>
+          <w:hyperlink w:anchor="_Toc509913253" w:history="1">
+            <w:r>
+              <w:rPr>
+                <w:rStyle w:val="Hyperlink"/>
+                <w:noProof/>
+              </w:rPr>
+              <w:t>functionele eisen</w:t>
+            </w:r>
+            <w:r>
+              <w:rPr>
+                <w:noProof/>
+                <w:webHidden/>
+              </w:rPr>
+              <w:tab/>
+            </w:r>
+            <w:r>
+              <w:rPr>
+                <w:noProof/>
+                <w:webHidden/>
+              </w:rPr>
+              <w:fldChar w:fldCharType="begin"/>
+            </w:r>
+            <w:r>
+              <w:rPr>
+                <w:noProof/>
+                <w:webHidden/>
+              </w:rPr>
+              <w:instrText xml:space="preserve"> PAGEREF _Toc509913253 \h </w:instrText>
+            </w:r>
+            <w:r>
+              <w:rPr>
+                <w:noProof/>
+                <w:webHidden/>
+              </w:rPr>
+            </w:r>
+            <w:r>
+              <w:rPr>
+                <w:noProof/>
+                <w:webHidden/>
+              </w:rPr>
+              <w:fldChar w:fldCharType="separate"/>
+            </w:r>
+            <w:r>
+              <w:rPr>
+                <w:noProof/>
+                <w:webHidden/>
+              </w:rPr>
+              <w:t>2</w:t>
+            </w:r>
+            <w:r>
+              <w:rPr>
+                <w:noProof/>
+                <w:webHidden/>
+              </w:rPr>
+              <w:fldChar w:fldCharType="end"/>
+            </w:r>
+          </w:hyperlink>
+        </w:p>
+        <w:p>
+          <w:pPr>
+            <w:pStyle w:val="Inhopg2"/>
+            <w:tabs>
+              <w:tab w:val="right" w:leader="dot" w:pos="9062"/>
+            </w:tabs>
+            <w:rPr>
+              <w:rFonts w:cstheme="minorBidi"/>
+              <w:noProof/>
+              <w:lang w:val="en-US" w:eastAsia="en-US"/>
+            </w:rPr>
+          </w:pPr>
+          <w:hyperlink w:anchor="_Toc509913254" w:history="1">
+            <w:r>
+              <w:rPr>
+                <w:rStyle w:val="Hyperlink"/>
+                <w:noProof/>
+              </w:rPr>
+              <w:t>technische eisen</w:t>
+            </w:r>
+            <w:r>
+              <w:rPr>
+                <w:noProof/>
+                <w:webHidden/>
+              </w:rPr>
+              <w:tab/>
+            </w:r>
+            <w:r>
+              <w:rPr>
+                <w:noProof/>
+                <w:webHidden/>
+              </w:rPr>
+              <w:fldChar w:fldCharType="begin"/>
+            </w:r>
+            <w:r>
+              <w:rPr>
+                <w:noProof/>
+                <w:webHidden/>
+              </w:rPr>
+              <w:instrText xml:space="preserve"> PAGEREF _Toc509913254 \h </w:instrText>
+            </w:r>
+            <w:r>
+              <w:rPr>
+                <w:noProof/>
+                <w:webHidden/>
+              </w:rPr>
+            </w:r>
+            <w:r>
+              <w:rPr>
+                <w:noProof/>
+                <w:webHidden/>
+              </w:rPr>
+              <w:fldChar w:fldCharType="separate"/>
+            </w:r>
+            <w:r>
+              <w:rPr>
+                <w:noProof/>
+                <w:webHidden/>
+              </w:rPr>
+              <w:t>3</w:t>
+            </w:r>
+            <w:r>
+              <w:rPr>
+                <w:noProof/>
+                <w:webHidden/>
+              </w:rPr>
+              <w:fldChar w:fldCharType="end"/>
+            </w:r>
+          </w:hyperlink>
+        </w:p>
+        <w:p>
+          <w:pPr>
+            <w:pStyle w:val="Inhopg2"/>
+            <w:tabs>
+              <w:tab w:val="right" w:leader="dot" w:pos="9062"/>
+            </w:tabs>
+            <w:rPr>
+              <w:rFonts w:cstheme="minorBidi"/>
+              <w:noProof/>
+              <w:lang w:val="en-US" w:eastAsia="en-US"/>
+            </w:rPr>
+          </w:pPr>
+          <w:hyperlink w:anchor="_Toc509913255" w:history="1">
+            <w:r>
+              <w:rPr>
+                <w:rStyle w:val="Hyperlink"/>
+                <w:noProof/>
+              </w:rPr>
+              <w:t>project eisen</w:t>
+            </w:r>
+            <w:r>
+              <w:rPr>
+                <w:noProof/>
+                <w:webHidden/>
+              </w:rPr>
+              <w:tab/>
+            </w:r>
+            <w:r>
+              <w:rPr>
+                <w:noProof/>
+                <w:webHidden/>
+              </w:rPr>
+              <w:fldChar w:fldCharType="begin"/>
+            </w:r>
+            <w:r>
+              <w:rPr>
+                <w:noProof/>
+                <w:webHidden/>
+              </w:rPr>
+              <w:instrText xml:space="preserve"> PAGEREF _Toc509913255 \h </w:instrText>
+            </w:r>
+            <w:r>
+              <w:rPr>
+                <w:noProof/>
+                <w:webHidden/>
+              </w:rPr>
+            </w:r>
+            <w:r>
+              <w:rPr>
+                <w:noProof/>
+                <w:webHidden/>
+              </w:rPr>
+              <w:fldChar w:fldCharType="separate"/>
+            </w:r>
+            <w:r>
+              <w:rPr>
+                <w:noProof/>
+                <w:webHidden/>
+              </w:rPr>
+              <w:t>3</w:t>
+            </w:r>
+            <w:r>
+              <w:rPr>
+                <w:noProof/>
+                <w:webHidden/>
+              </w:rPr>
+              <w:fldChar w:fldCharType="end"/>
+            </w:r>
+          </w:hyperlink>
+        </w:p>
+        <w:p>
+          <w:pPr>
+            <w:pStyle w:val="Inhopg2"/>
+            <w:tabs>
+              <w:tab w:val="right" w:leader="dot" w:pos="9062"/>
+            </w:tabs>
+            <w:rPr>
+              <w:rFonts w:cstheme="minorBidi"/>
+              <w:noProof/>
+              <w:lang w:val="en-US" w:eastAsia="en-US"/>
+            </w:rPr>
+          </w:pPr>
+          <w:hyperlink w:anchor="_Toc509913256" w:history="1">
+            <w:r>
+              <w:rPr>
+                <w:rStyle w:val="Hyperlink"/>
+                <w:noProof/>
+              </w:rPr>
+              <w:t>tabel</w:t>
+            </w:r>
+            <w:r>
+              <w:rPr>
+                <w:noProof/>
+                <w:webHidden/>
+              </w:rPr>
+              <w:tab/>
+            </w:r>
+            <w:r>
+              <w:rPr>
+                <w:noProof/>
+                <w:webHidden/>
+              </w:rPr>
+              <w:fldChar w:fldCharType="begin"/>
+            </w:r>
+            <w:r>
+              <w:rPr>
+                <w:noProof/>
+                <w:webHidden/>
+              </w:rPr>
+              <w:instrText xml:space="preserve"> PAGEREF _Toc509913256 \h </w:instrText>
+            </w:r>
+            <w:r>
+              <w:rPr>
+                <w:noProof/>
+                <w:webHidden/>
+              </w:rPr>
+            </w:r>
+            <w:r>
+              <w:rPr>
+                <w:noProof/>
+                <w:webHidden/>
+              </w:rPr>
+              <w:fldChar w:fldCharType="separate"/>
+            </w:r>
+            <w:r>
+              <w:rPr>
+                <w:noProof/>
+                <w:webHidden/>
+              </w:rPr>
+              <w:t>4</w:t>
+            </w:r>
+            <w:r>
+              <w:rPr>
+                <w:noProof/>
+                <w:webHidden/>
+              </w:rPr>
+              <w:fldChar w:fldCharType="end"/>
+            </w:r>
+          </w:hyperlink>
+        </w:p>
+        <w:p>
+          <w:r>
+            <w:rPr>
+              <w:b/>
+              <w:bCs/>
+            </w:rPr>
+            <w:fldChar w:fldCharType="end"/>
+          </w:r>
+        </w:p>
+      </w:sdtContent>
+    </w:sdt>
+    <w:p/>
+    <w:p/>
+    <w:p/>
+    <w:p/>
+    <w:p/>
+    <w:p/>
+    <w:p/>
+    <w:p/>
+    <w:p/>
+    <w:p/>
+    <w:p/>
+    <w:p/>
+    <w:p/>
+    <w:p/>
+    <w:p/>
+    <w:p/>
+    <w:p/>
+    <w:p/>
+    <w:p/>
     <w:p/>
     <w:p/>
     <w:p>
       <w:pPr>
         <w:pStyle w:val="Kop2"/>
       </w:pPr>
-      <w:r>
-        <w:t>inhoudsopgave</w:t>
-      </w:r>
+      <w:bookmarkStart w:id="0" w:name="_Toc509913250"/>
+      <w:r>
+        <w:lastRenderedPageBreak/>
+        <w:t>inleiding</w:t>
+      </w:r>
+      <w:bookmarkEnd w:id="0"/>
     </w:p>
     <w:p/>
     <w:p>
       <w:r>
-        <w:t>Inleiding</w:t>
-      </w:r>
-      <w:r>
-        <w:tab/>
-      </w:r>
-      <w:r>
-        <w:tab/>
-      </w:r>
-      <w:r>
-        <w:tab/>
-      </w:r>
-      <w:r>
-        <w:tab/>
-      </w:r>
-      <w:r>
-        <w:tab/>
-      </w:r>
-      <w:r>
-        <w:tab/>
-      </w:r>
-      <w:r>
-        <w:tab/>
-      </w:r>
-      <w:r>
-        <w:tab/>
-      </w:r>
-      <w:r>
-        <w:tab/>
-      </w:r>
-      <w:r>
-        <w:tab/>
-      </w:r>
-      <w:r>
-        <w:tab/>
-        <w:t>blz.3</w:t>
+        <w:t xml:space="preserve">De opdrachtgever </w:t>
+      </w:r>
+      <w:proofErr w:type="spellStart"/>
+      <w:r>
+        <w:t>Dhr</w:t>
+      </w:r>
+      <w:proofErr w:type="spellEnd"/>
+      <w:r>
+        <w:t xml:space="preserve"> Ouwehand wilt graag een applicatie waarmee studenten of bezoekers als ze het gebouw verlaten kunnen aangeven hoe hun dag was geweest. Hierbij kunnen ze kiezen uit 3 opties</w:t>
+      </w:r>
+      <w:r>
+        <w:t xml:space="preserve"> (</w:t>
+      </w:r>
+      <w:r>
+        <w:t xml:space="preserve">een leuke dag, neutrale dag en niet leuke dag). </w:t>
       </w:r>
     </w:p>
     <w:p>
       <w:r>
-        <w:t>De eisen van dit project</w:t>
-      </w:r>
-      <w:r>
-        <w:tab/>
-      </w:r>
-      <w:r>
-        <w:tab/>
-      </w:r>
-      <w:r>
-        <w:tab/>
-      </w:r>
-      <w:r>
-        <w:tab/>
-      </w:r>
-      <w:r>
-        <w:tab/>
-      </w:r>
-      <w:r>
-        <w:tab/>
-      </w:r>
-      <w:r>
-        <w:tab/>
-      </w:r>
-      <w:r>
-        <w:tab/>
-      </w:r>
-      <w:r>
-        <w:tab/>
-        <w:t>blz.3</w:t>
+        <w:t>Mochten gebruikers contact op willen nemen, moet er daarvoor ook een functie worden toegevoegd. Hier kan de mail of het telefoonnummer van de invullende persoon worden achter gelaten zodat Meneer Ouwehand er contact mee op kan nemen. Ook worden de contactgegevens van Meneer Ouwehand weergegeven zodat leerlingen zelf contact op kunnen nemen.</w:t>
       </w:r>
     </w:p>
     <w:p>
       <w:r>
-        <w:t>Grafische eisen</w:t>
-      </w:r>
-      <w:r>
-        <w:tab/>
-      </w:r>
-      <w:r>
-        <w:tab/>
-      </w:r>
-      <w:r>
-        <w:tab/>
-      </w:r>
-      <w:r>
-        <w:tab/>
-      </w:r>
-      <w:r>
-        <w:tab/>
-      </w:r>
-      <w:r>
-        <w:tab/>
-      </w:r>
-      <w:r>
-        <w:tab/>
-      </w:r>
-      <w:r>
-        <w:tab/>
-      </w:r>
-      <w:r>
-        <w:tab/>
-      </w:r>
-      <w:r>
-        <w:tab/>
-        <w:t>blz.3</w:t>
+        <w:t xml:space="preserve">Met deze informatie die de bezoekers </w:t>
+      </w:r>
+      <w:r>
+        <w:t>achter laten</w:t>
+      </w:r>
+      <w:r>
+        <w:t xml:space="preserve"> wordt er in een dashboard een grafiek gemaakt waar te zien is </w:t>
+      </w:r>
+      <w:r>
+        <w:t>welke keuzes en hoeveel daarvan per dag zijn gemaakt.</w:t>
+      </w:r>
+      <w:r>
+        <w:t xml:space="preserve"> </w:t>
       </w:r>
     </w:p>
     <w:p>
       <w:r>
-        <w:t>Functionele eisen</w:t>
-      </w:r>
-      <w:r>
-        <w:tab/>
-      </w:r>
-      <w:r>
-        <w:tab/>
-      </w:r>
-      <w:r>
-        <w:tab/>
-      </w:r>
-      <w:r>
-        <w:tab/>
-      </w:r>
-      <w:r>
-        <w:tab/>
-      </w:r>
-      <w:r>
-        <w:tab/>
-      </w:r>
-      <w:r>
-        <w:tab/>
-      </w:r>
-      <w:r>
-        <w:tab/>
-      </w:r>
-      <w:r>
-        <w:tab/>
-        <w:t>blz.3</w:t>
-      </w:r>
+        <w:t xml:space="preserve">In de volgende </w:t>
+      </w:r>
+      <w:r>
+        <w:t>kopjes van</w:t>
+      </w:r>
+      <w:r>
+        <w:t xml:space="preserve"> dit document worden de eisen beschreven van dit project zodat het duidelijk is </w:t>
+      </w:r>
+      <w:r>
+        <w:t>waar de</w:t>
+      </w:r>
+      <w:r>
+        <w:t xml:space="preserve"> app aan moet gaan voldoen. </w:t>
+      </w:r>
+      <w:r>
+        <w:br/>
+      </w:r>
+      <w:bookmarkStart w:id="1" w:name="_GoBack"/>
+      <w:bookmarkEnd w:id="1"/>
     </w:p>
-    <w:p>
-      <w:r>
-        <w:t>Technische eisen</w:t>
-      </w:r>
-      <w:r>
-        <w:tab/>
-      </w:r>
-      <w:r>
-        <w:tab/>
-      </w:r>
-      <w:r>
-        <w:tab/>
-      </w:r>
-      <w:r>
-        <w:tab/>
-      </w:r>
-      <w:r>
-        <w:tab/>
-      </w:r>
-      <w:r>
-        <w:tab/>
-      </w:r>
-      <w:r>
-        <w:tab/>
-      </w:r>
-      <w:r>
-        <w:tab/>
-      </w:r>
-      <w:r>
-        <w:tab/>
-      </w:r>
-      <w:r>
-        <w:tab/>
-        <w:t>blz.3</w:t>
-      </w:r>
-    </w:p>
-    <w:p>
-      <w:r>
-        <w:t>Project eisen</w:t>
-      </w:r>
-      <w:r>
-        <w:tab/>
-      </w:r>
-      <w:r>
-        <w:tab/>
-      </w:r>
-      <w:r>
-        <w:tab/>
-      </w:r>
-      <w:r>
-        <w:tab/>
-      </w:r>
-      <w:r>
-        <w:tab/>
-      </w:r>
-      <w:r>
-        <w:tab/>
-      </w:r>
-      <w:r>
-        <w:tab/>
-      </w:r>
-      <w:r>
-        <w:tab/>
-      </w:r>
-      <w:r>
-        <w:tab/>
-      </w:r>
-      <w:r>
-        <w:tab/>
-        <w:t>blz.3</w:t>
-      </w:r>
-    </w:p>
-    <w:p>
-      <w:r>
-        <w:t>Tabel</w:t>
-      </w:r>
-      <w:r>
-        <w:tab/>
-      </w:r>
-      <w:r>
-        <w:tab/>
-      </w:r>
-      <w:r>
-        <w:tab/>
-      </w:r>
-      <w:r>
-        <w:tab/>
-      </w:r>
-      <w:r>
-        <w:tab/>
-      </w:r>
-      <w:r>
-        <w:tab/>
-      </w:r>
-      <w:r>
-        <w:tab/>
-      </w:r>
-      <w:r>
-        <w:tab/>
-      </w:r>
-      <w:r>
-        <w:tab/>
-      </w:r>
-      <w:r>
-        <w:tab/>
-      </w:r>
-      <w:r>
-        <w:tab/>
-        <w:t>blz.3</w:t>
-      </w:r>
-    </w:p>
-    <w:p/>
-    <w:p/>
-    <w:p/>
-    <w:p/>
-    <w:p/>
-    <w:p/>
-    <w:p/>
-    <w:p/>
-    <w:p/>
-    <w:p/>
-    <w:p/>
-    <w:p/>
-    <w:p/>
-    <w:p/>
-    <w:p/>
-    <w:p/>
-    <w:p/>
-    <w:p/>
-    <w:p/>
     <w:p>
       <w:pPr>
         <w:pStyle w:val="Kop2"/>
       </w:pPr>
       <w:r>
-        <w:t>inleiding</w:t>
-      </w:r>
+        <w:t xml:space="preserve"> </w:t>
+      </w:r>
+      <w:bookmarkStart w:id="2" w:name="_Toc509913251"/>
+      <w:r>
+        <w:t>De eisen van dit project</w:t>
+      </w:r>
+      <w:bookmarkEnd w:id="2"/>
     </w:p>
     <w:p/>
     <w:p>
       <w:r>
-        <w:t>De opdrachtgever de heer Ouwehand wilt graag een applicatie waarmee studenten of bezoekers als ze het gebouw verlaten kunnen aangeven hoe hun dag was geweest. Hierbij kunnen ze kiezen uit 3 opties</w:t>
-      </w:r>
-      <w:r>
-        <w:t xml:space="preserve"> en mochten zie contact willen opnemen met de heer Ouwehand met er een optie zijn dat ze hun mail achter kunnen laten. Met deze informatie die de bezoekers achterlaat wordt er in een dashboard een grafiek gemaakt waar te zien is wat de bezoekers hebben gekozen. </w:t>
+        <w:t xml:space="preserve">De eisen van dit project zijn voortgekomen uit </w:t>
+      </w:r>
+      <w:r>
+        <w:t>het</w:t>
+      </w:r>
+      <w:r>
+        <w:t xml:space="preserve"> interview wat is gehouden op 9-03-2018.</w:t>
       </w:r>
     </w:p>
-    <w:p>
-      <w:r>
-        <w:t xml:space="preserve">In de volgende </w:t>
-      </w:r>
-      <w:r>
-        <w:t>kopjes van</w:t>
-      </w:r>
-      <w:r>
-        <w:t xml:space="preserve"> dit document worden de eisen beschreven van dit project zodat het duidelijk is </w:t>
-      </w:r>
-      <w:r>
-        <w:t>waar de</w:t>
-      </w:r>
-      <w:r>
-        <w:t xml:space="preserve"> app aan moet gaan voldoen. </w:t>
-      </w:r>
-    </w:p>
-    <w:p/>
     <w:p/>
     <w:p>
       <w:pPr>
         <w:pStyle w:val="Kop2"/>
       </w:pPr>
-      <w:r>
-        <w:t xml:space="preserve"> De eisen van dit project</w:t>
-      </w:r>
+      <w:bookmarkStart w:id="3" w:name="_Toc509913252"/>
+      <w:r>
+        <w:t>grafische eisen</w:t>
+      </w:r>
+      <w:bookmarkEnd w:id="3"/>
     </w:p>
     <w:p/>
     <w:p>
       <w:r>
-        <w:t xml:space="preserve">De eisen van dit project zijn voortgekomen uit </w:t>
+        <w:t>M</w:t>
+      </w:r>
+      <w:r>
+        <w:t>u</w:t>
+      </w:r>
+      <w:r>
+        <w:t xml:space="preserve">st </w:t>
+      </w:r>
+      <w:r>
+        <w:t>have: de</w:t>
+      </w:r>
+      <w:r>
+        <w:t xml:space="preserve"> applicatie wordt gebou</w:t>
+      </w:r>
+      <w:r>
+        <w:t xml:space="preserve">wd in de huisstijl van het florijn college. </w:t>
+      </w:r>
+      <w:r>
+        <w:t>We</w:t>
+      </w:r>
+      <w:r>
+        <w:t xml:space="preserve"> zullen ook een huisstijl document krijgen en hierin zullen we kijken welke kleuren er worden gebruikt en ook wat </w:t>
       </w:r>
       <w:r>
         <w:t>het</w:t>
       </w:r>
       <w:r>
-        <w:t xml:space="preserve"> interview wat is gehouden op 9-03-2018.</w:t>
+        <w:t xml:space="preserve"> lettertype die gebruikt zal worden.</w:t>
       </w:r>
     </w:p>
+    <w:p>
+      <w:r>
+        <w:t xml:space="preserve">Op de applicatie zou de bezoekers uit 3 verschillende </w:t>
+      </w:r>
+      <w:r>
+        <w:t>smileys</w:t>
+      </w:r>
+      <w:r>
+        <w:t xml:space="preserve"> kunnen kiezen die overeenkomen met hoe ze de dag vonden. </w:t>
+      </w:r>
+      <w:r>
+        <w:t>Op</w:t>
+      </w:r>
+      <w:r>
+        <w:t xml:space="preserve"> </w:t>
+      </w:r>
+      <w:r>
+        <w:t>het</w:t>
+      </w:r>
+      <w:r>
+        <w:t xml:space="preserve"> dashboard komt er een grafiek waar de informatie te zien is wat ze hebben gekozen. </w:t>
+      </w:r>
+    </w:p>
+    <w:p/>
+    <w:p>
+      <w:r>
+        <w:t>Should have:</w:t>
+      </w:r>
+      <w:r>
+        <w:t xml:space="preserve"> verschillende grafieken en instelleningen op andere pagina’s zodat de pagina niet te druk worden en zo niet onleesbaar zijn</w:t>
+      </w:r>
+      <w:r>
+        <w:t xml:space="preserve">. </w:t>
+      </w:r>
+    </w:p>
+    <w:p/>
+    <w:p>
+      <w:r>
+        <w:t xml:space="preserve">Could have: </w:t>
+      </w:r>
+      <w:r>
+        <w:t>zover</w:t>
+      </w:r>
+      <w:r>
+        <w:t xml:space="preserve"> zijn er nog geen onderdelen voor could have.</w:t>
+      </w:r>
+    </w:p>
+    <w:p/>
+    <w:p>
+      <w:r>
+        <w:t>Wont have: zover zijn er nog geen onderdelen voor wont have.</w:t>
+      </w:r>
+    </w:p>
+    <w:p/>
+    <w:p/>
+    <w:p/>
     <w:p/>
     <w:p>
       <w:pPr>
         <w:pStyle w:val="Kop2"/>
       </w:pPr>
-      <w:r>
-        <w:t>grafische eisen</w:t>
-      </w:r>
+      <w:bookmarkStart w:id="4" w:name="_Toc509913253"/>
+      <w:r>
+        <w:t>functionele eisen</w:t>
+      </w:r>
+      <w:bookmarkEnd w:id="4"/>
     </w:p>
     <w:p/>
     <w:p>
@@ -443,123 +1364,83 @@
         <w:t>u</w:t>
       </w:r>
       <w:r>
-        <w:t xml:space="preserve">st </w:t>
-      </w:r>
-      <w:r>
-        <w:t>have: de</w:t>
-      </w:r>
-      <w:r>
-        <w:t xml:space="preserve"> applicatie wordt gebou</w:t>
-      </w:r>
-      <w:r>
-        <w:t xml:space="preserve">wd in de huisstijl van het florijn college. </w:t>
-      </w:r>
-      <w:r>
-        <w:t>We</w:t>
-      </w:r>
-      <w:r>
-        <w:t xml:space="preserve"> zullen ook een huisstijl document krijgen en hierin zullen we kijken welke kleuren er worden gebruikt en ook wat </w:t>
+        <w:t xml:space="preserve">st have: </w:t>
+      </w:r>
+      <w:r>
+        <w:t>de bezoekers m</w:t>
+      </w:r>
+      <w:r>
+        <w:t xml:space="preserve">oeten een </w:t>
+      </w:r>
+      <w:r>
+        <w:t>smiley</w:t>
+      </w:r>
+      <w:r>
+        <w:t xml:space="preserve"> kunnen indrukken en die opslaan in een database. Ook zou er op </w:t>
       </w:r>
       <w:r>
         <w:t>het</w:t>
       </w:r>
       <w:r>
-        <w:t xml:space="preserve"> lettertype die gebruikt zal worden.</w:t>
+        <w:t xml:space="preserve"> dashboard een grafiek komen te staan waar de resultaten komen te staan van de afgelopen dagen.</w:t>
+      </w:r>
+    </w:p>
+    <w:p/>
+    <w:p>
+      <w:r>
+        <w:t xml:space="preserve">Should have: </w:t>
+      </w:r>
+      <w:r>
+        <w:t xml:space="preserve">de bezoeker zou een optie kunnen hebben om hun mail te kunnen invoeren zodat er contact mee kan worden genomen. Op </w:t>
+      </w:r>
+      <w:r>
+        <w:t>het</w:t>
+      </w:r>
+      <w:r>
+        <w:t xml:space="preserve"> dashboard een optie dat je de informatie kan zien van aflopen week, maand of zelfs jaar.</w:t>
       </w:r>
     </w:p>
     <w:p>
       <w:r>
-        <w:t xml:space="preserve">Op de applicatie zou de bezoekers uit 3 verschillende </w:t>
-      </w:r>
-      <w:r>
-        <w:t>smileys</w:t>
-      </w:r>
-      <w:r>
-        <w:t xml:space="preserve"> kunnen kiezen die overeenkomen met hoe ze de dag vonden. </w:t>
-      </w:r>
-      <w:r>
-        <w:t>Op</w:t>
-      </w:r>
-      <w:r>
-        <w:t xml:space="preserve"> </w:t>
+        <w:t xml:space="preserve">Could have: op </w:t>
       </w:r>
       <w:r>
         <w:t>het</w:t>
       </w:r>
       <w:r>
-        <w:t xml:space="preserve"> dashboard komt er een grafiek waar de informatie te zien is wat ze hebben gekozen. </w:t>
+        <w:t xml:space="preserve"> dashboard dat je verschillende weken of maanden met elkaar kan vergelijken. </w:t>
       </w:r>
     </w:p>
-    <w:p/>
     <w:p>
       <w:r>
-        <w:t>Should have:</w:t>
-      </w:r>
-      <w:r>
-        <w:t xml:space="preserve"> verschillende grafieken en instelleningen op andere pagina’s zodat de pagina niet te druk worden en zo niet onleesbaar zijn</w:t>
-      </w:r>
-      <w:r>
-        <w:t xml:space="preserve">. </w:t>
+        <w:t>Wont have: op dit moment zijn er nog geen wont have</w:t>
       </w:r>
     </w:p>
-    <w:p/>
-    <w:p>
-      <w:r>
-        <w:t xml:space="preserve">Could have: </w:t>
-      </w:r>
-      <w:r>
-        <w:t>zover</w:t>
-      </w:r>
-      <w:r>
-        <w:t xml:space="preserve"> zijn er nog geen onderdelen voor could have.</w:t>
-      </w:r>
-    </w:p>
-    <w:p/>
-    <w:p>
-      <w:r>
-        <w:t>Wont have: zover zijn er nog geen onderdelen voor wont have.</w:t>
-      </w:r>
-    </w:p>
-    <w:p/>
-    <w:p/>
     <w:p/>
     <w:p/>
     <w:p>
       <w:pPr>
         <w:pStyle w:val="Kop2"/>
       </w:pPr>
-      <w:r>
-        <w:t>functionele eisen</w:t>
-      </w:r>
+      <w:bookmarkStart w:id="5" w:name="_Toc509913254"/>
+      <w:r>
+        <w:t>technische eisen</w:t>
+      </w:r>
+      <w:bookmarkEnd w:id="5"/>
     </w:p>
     <w:p/>
     <w:p>
       <w:r>
-        <w:t>M</w:t>
-      </w:r>
-      <w:r>
-        <w:t>u</w:t>
-      </w:r>
-      <w:r>
-        <w:t xml:space="preserve">st have: </w:t>
-      </w:r>
-      <w:r>
-        <w:t>de bezoekers m</w:t>
-      </w:r>
-      <w:r>
-        <w:t xml:space="preserve">oeten een </w:t>
-      </w:r>
-      <w:r>
-        <w:t>smiley</w:t>
-      </w:r>
-      <w:r>
-        <w:t xml:space="preserve"> kunnen indrukken en die opslaan in een database. Ook zou er op </w:t>
-      </w:r>
-      <w:r>
-        <w:t>het</w:t>
-      </w:r>
-      <w:r>
-        <w:t xml:space="preserve"> dashboard een grafiek komen te staan waar de resultaten komen te staan van de afgelopen dagen.</w:t>
+        <w:t>Must</w:t>
+      </w:r>
+      <w:r>
+        <w:t xml:space="preserve"> have: </w:t>
+      </w:r>
+      <w:r>
+        <w:t>de data die we krijge</w:t>
+      </w:r>
+      <w:r>
+        <w:t xml:space="preserve">n van de input van de bezoekers worden opgeslagen in een database. </w:t>
       </w:r>
     </w:p>
     <w:p/>
@@ -568,154 +1449,118 @@
         <w:t xml:space="preserve">Should have: </w:t>
       </w:r>
       <w:r>
-        <w:t xml:space="preserve">de bezoeker zou een optie kunnen hebben om hun mail te kunnen invoeren zodat er contact mee kan worden genomen. Op </w:t>
-      </w:r>
-      <w:r>
-        <w:t>het</w:t>
-      </w:r>
-      <w:r>
-        <w:t xml:space="preserve"> dashboard een optie dat je de informatie kan zien van aflopen week, maand of zelfs jaar.</w:t>
+        <w:t>een optie waar je de tekst kan aanpassen die op de applicatie komt te staan</w:t>
+      </w:r>
+      <w:r>
+        <w:t xml:space="preserve">. </w:t>
+      </w:r>
+      <w:r>
+        <w:t>Een</w:t>
+      </w:r>
+      <w:r>
+        <w:t xml:space="preserve"> optie om de contact mail aan te passen mocht er iemand anders zijn die die mail behandeld. </w:t>
+      </w:r>
+    </w:p>
+    <w:p/>
+    <w:p>
+      <w:r>
+        <w:t xml:space="preserve">Could have: een </w:t>
+      </w:r>
+      <w:r>
+        <w:t>beveiliging</w:t>
+      </w:r>
+      <w:r>
+        <w:t xml:space="preserve"> systeem die als er op een optie is gedrukt 2 seconden even niets kan worden gekozen zodat mensen niet de knoppen spammen. </w:t>
       </w:r>
     </w:p>
     <w:p>
       <w:r>
-        <w:t xml:space="preserve">Could have: op </w:t>
-      </w:r>
-      <w:r>
-        <w:t>het</w:t>
-      </w:r>
-      <w:r>
-        <w:t xml:space="preserve"> dashboard dat je verschillende weken of maanden met elkaar kan vergelijken. </w:t>
+        <w:t>Wont have: op dit moment zijn er nog geen wont have</w:t>
       </w:r>
     </w:p>
-    <w:p>
-      <w:r>
-        <w:t>Wont have: op dit moment zijn er nog geen wont have</w:t>
-      </w:r>
-    </w:p>
-    <w:p/>
     <w:p/>
     <w:p>
       <w:pPr>
         <w:pStyle w:val="Kop2"/>
       </w:pPr>
-      <w:r>
-        <w:t>technische eisen</w:t>
-      </w:r>
+      <w:bookmarkStart w:id="6" w:name="_Toc509913255"/>
+      <w:r>
+        <w:t>project eisen</w:t>
+      </w:r>
+      <w:bookmarkEnd w:id="6"/>
     </w:p>
     <w:p/>
     <w:p>
       <w:r>
-        <w:t>Must</w:t>
-      </w:r>
-      <w:r>
-        <w:t xml:space="preserve"> have: </w:t>
-      </w:r>
-      <w:r>
-        <w:t>de data die we krijge</w:t>
-      </w:r>
-      <w:r>
-        <w:t xml:space="preserve">n van de input van de bezoekers worden opgeslagen in een database. </w:t>
-      </w:r>
-    </w:p>
-    <w:p/>
-    <w:p>
-      <w:r>
-        <w:t xml:space="preserve">Should have: </w:t>
-      </w:r>
-      <w:r>
-        <w:t>een optie waar je de tekst kan aanpassen die op de applicatie komt te staan</w:t>
-      </w:r>
-      <w:r>
-        <w:t xml:space="preserve">. </w:t>
-      </w:r>
-      <w:r>
-        <w:t>Een</w:t>
-      </w:r>
-      <w:r>
-        <w:t xml:space="preserve"> optie om de contact mail aan te passen mocht er iemand anders zijn die die mail behandeld. </w:t>
-      </w:r>
-    </w:p>
-    <w:p/>
-    <w:p>
-      <w:r>
-        <w:t xml:space="preserve">Could have: een </w:t>
-      </w:r>
-      <w:r>
-        <w:t>beveiliging</w:t>
-      </w:r>
-      <w:r>
-        <w:t xml:space="preserve"> systeem die als er op een optie is gedrukt 2 seconden even niets kan worden gekozen zodat mensen niet de knoppen spammen. </w:t>
+        <w:t xml:space="preserve">Must have: de opdrachtgever wilt aan het einde van het project een applicatie waar studenten en bezoekers kunnen aangeven </w:t>
+      </w:r>
+      <w:r>
+        <w:t>hoe hun dag was geweest</w:t>
+      </w:r>
+      <w:r>
+        <w:t>.</w:t>
       </w:r>
     </w:p>
     <w:p>
       <w:r>
-        <w:t>Wont have: op dit moment zijn er nog geen wont have</w:t>
+        <w:t xml:space="preserve">Should have: de opdrachtgever zal het fijn vinden om midden van het project even op te hoogten worden gehouden was er al is gemaakt en door heen kunnen kijken of wat er is gemaakt ook naar zijn wens is. </w:t>
+      </w:r>
+      <w:r>
+        <w:t>Ook</w:t>
+      </w:r>
+      <w:r>
+        <w:t xml:space="preserve"> zou de opdrachtgever het fijn vinden om de tekst te kunnen aanpassen en de mail te kunnen aanpassen. </w:t>
       </w:r>
     </w:p>
+    <w:p>
+      <w:r>
+        <w:lastRenderedPageBreak/>
+        <w:t>Could have: we hebben nu nog geen could have.</w:t>
+      </w:r>
+    </w:p>
+    <w:p>
+      <w:pPr>
+        <w:tabs>
+          <w:tab w:val="left" w:pos="5265"/>
+        </w:tabs>
+      </w:pPr>
+      <w:proofErr w:type="spellStart"/>
+      <w:r>
+        <w:t>Wont</w:t>
+      </w:r>
+      <w:proofErr w:type="spellEnd"/>
+      <w:r>
+        <w:t xml:space="preserve"> have</w:t>
+      </w:r>
+      <w:r>
+        <w:t>:</w:t>
+      </w:r>
+      <w:r>
+        <w:t xml:space="preserve"> </w:t>
+      </w:r>
+      <w:r>
+        <w:t>niet voor elk klein punten gestoord worden</w:t>
+      </w:r>
+      <w:r>
+        <w:t>.</w:t>
+      </w:r>
+      <w:r>
+        <w:tab/>
+      </w:r>
+    </w:p>
+    <w:p/>
     <w:p/>
     <w:p>
       <w:pPr>
         <w:pStyle w:val="Kop2"/>
       </w:pPr>
-      <w:r>
-        <w:t>project eisen</w:t>
-      </w:r>
-    </w:p>
-    <w:p/>
-    <w:p>
-      <w:r>
-        <w:t xml:space="preserve">Must have: de opdrachtgever wilt aan het einde van het project een applicatie waar studenten en bezoekers kunnen aangeven </w:t>
-      </w:r>
-      <w:r>
-        <w:t>hoe hun dag was geweest</w:t>
-      </w:r>
-      <w:r>
-        <w:t>.</w:t>
-      </w:r>
-    </w:p>
-    <w:p>
-      <w:r>
-        <w:t xml:space="preserve">Should have: de opdrachtgever zal het fijn vinden om midden van het project even op te hoogten worden gehouden was er al is gemaakt en door heen kunnen kijken of wat er is gemaakt ook naar zijn wens is. </w:t>
-      </w:r>
-      <w:r>
-        <w:t>Ook</w:t>
-      </w:r>
-      <w:r>
-        <w:t xml:space="preserve"> zou de opdrachtgever het fijn vinden om de tekst te kunnen aanpassen en de mail te kunnen aanpassen. </w:t>
-      </w:r>
-    </w:p>
-    <w:p>
-      <w:r>
-        <w:t>Could have: we hebben nu nog geen could have.</w:t>
-      </w:r>
-    </w:p>
-    <w:p>
-      <w:r>
-        <w:lastRenderedPageBreak/>
-        <w:t>Wont have</w:t>
-      </w:r>
-      <w:r>
-        <w:t>:</w:t>
-      </w:r>
+      <w:bookmarkStart w:id="7" w:name="_Toc509913256"/>
+      <w:r>
+        <w:t>tabel</w:t>
+      </w:r>
+      <w:bookmarkEnd w:id="7"/>
       <w:r>
         <w:t xml:space="preserve"> </w:t>
-      </w:r>
-      <w:r>
-        <w:t>niet voor elk klein punten gestoord worden</w:t>
-      </w:r>
-      <w:r>
-        <w:t>.</w:t>
-      </w:r>
-    </w:p>
-    <w:p/>
-    <w:p/>
-    <w:p>
-      <w:pPr>
-        <w:pStyle w:val="Kop2"/>
-      </w:pPr>
-      <w:r>
-        <w:t xml:space="preserve">tabel </w:t>
       </w:r>
     </w:p>
     <w:p/>
@@ -811,11 +1656,7 @@
           <w:tcPr>
             <w:tcW w:w="2266" w:type="dxa"/>
           </w:tcPr>
-          <w:p>
-            <w:r>
-              <w:t>Niet onnodig storen voor elke klein probleem</w:t>
-            </w:r>
-          </w:p>
+          <w:p/>
         </w:tc>
       </w:tr>
       <w:tr>
@@ -859,8 +1700,6 @@
             <w:r>
               <w:t>worden</w:t>
             </w:r>
-            <w:bookmarkStart w:id="0" w:name="_GoBack"/>
-            <w:bookmarkEnd w:id="0"/>
           </w:p>
         </w:tc>
         <w:tc>
@@ -1025,12 +1864,15 @@
       </w:tr>
     </w:tbl>
     <w:p/>
+    <w:p/>
     <w:sectPr>
-      <w:headerReference w:type="default" r:id="rId8"/>
-      <w:footerReference w:type="default" r:id="rId9"/>
+      <w:headerReference w:type="default" r:id="rId11"/>
+      <w:footerReference w:type="default" r:id="rId12"/>
       <w:pgSz w:w="11906" w:h="16838"/>
       <w:pgMar w:top="1417" w:right="1417" w:bottom="1417" w:left="1417" w:header="708" w:footer="708" w:gutter="0"/>
+      <w:pgNumType w:start="0"/>
       <w:cols w:space="708"/>
+      <w:titlePg/>
       <w:docGrid w:linePitch="360"/>
     </w:sectPr>
   </w:body>
@@ -1072,6 +1914,7 @@
         <w:docPartUnique/>
       </w:docPartObj>
     </w:sdtPr>
+    <w:sdtEndPr/>
     <w:sdtContent>
       <w:p>
         <w:pPr>
@@ -1091,7 +1934,7 @@
           <w:rPr>
             <w:noProof/>
           </w:rPr>
-          <w:t>2</w:t>
+          <w:t>4</w:t>
         </w:r>
         <w:r>
           <w:fldChar w:fldCharType="end"/>
@@ -1148,8 +1991,8 @@
       <w:tblLook w:val="04A0" w:firstRow="1" w:lastRow="0" w:firstColumn="1" w:lastColumn="0" w:noHBand="0" w:noVBand="1"/>
     </w:tblPr>
     <w:tblGrid>
-      <w:gridCol w:w="5943"/>
-      <w:gridCol w:w="3129"/>
+      <w:gridCol w:w="8821"/>
+      <w:gridCol w:w="251"/>
     </w:tblGrid>
     <w:tr>
       <w:trPr>
@@ -1171,6 +2014,35 @@
               <w:szCs w:val="24"/>
             </w:rPr>
           </w:pPr>
+          <w:sdt>
+            <w:sdtPr>
+              <w:rPr>
+                <w:caps/>
+                <w:color w:val="FFFFFF" w:themeColor="background1"/>
+                <w:sz w:val="24"/>
+                <w:szCs w:val="24"/>
+              </w:rPr>
+              <w:alias w:val="Titel"/>
+              <w:tag w:val=""/>
+              <w:id w:val="-773790484"/>
+              <w:placeholder>
+                <w:docPart w:val="E6224555153C49F3884A730B97B39983"/>
+              </w:placeholder>
+              <w:dataBinding w:prefixMappings="xmlns:ns0='http://purl.org/dc/elements/1.1/' xmlns:ns1='http://schemas.openxmlformats.org/package/2006/metadata/core-properties' " w:xpath="/ns1:coreProperties[1]/ns0:title[1]" w:storeItemID="{6C3C8BC8-F283-45AE-878A-BAB7291924A1}"/>
+              <w:text/>
+            </w:sdtPr>
+            <w:sdtContent>
+              <w:r>
+                <w:rPr>
+                  <w:caps/>
+                  <w:color w:val="FFFFFF" w:themeColor="background1"/>
+                  <w:sz w:val="24"/>
+                  <w:szCs w:val="24"/>
+                </w:rPr>
+                <w:t>Hernieuwde opdracht</w:t>
+              </w:r>
+            </w:sdtContent>
+          </w:sdt>
           <w:r>
             <w:rPr>
               <w:caps/>
@@ -1178,7 +2050,7 @@
               <w:sz w:val="24"/>
               <w:szCs w:val="24"/>
             </w:rPr>
-            <w:t>HERnieuwde opdracht</w:t>
+            <w:t xml:space="preserve">                                                                                  26-03-2018</w:t>
           </w:r>
         </w:p>
       </w:tc>
@@ -1208,62 +2080,6 @@
             </w:rPr>
             <w:t xml:space="preserve"> </w:t>
           </w:r>
-          <w:sdt>
-            <w:sdtPr>
-              <w:rPr>
-                <w:caps/>
-                <w:color w:val="FFFFFF" w:themeColor="background1"/>
-                <w:sz w:val="24"/>
-                <w:szCs w:val="24"/>
-              </w:rPr>
-              <w:alias w:val="Titel"/>
-              <w:tag w:val=""/>
-              <w:id w:val="-773790484"/>
-              <w:placeholder>
-                <w:docPart w:val="AB83D2D059554966BBC1FC875CE3F51E"/>
-              </w:placeholder>
-              <w:dataBinding w:prefixMappings="xmlns:ns0='http://purl.org/dc/elements/1.1/' xmlns:ns1='http://schemas.openxmlformats.org/package/2006/metadata/core-properties' " w:xpath="/ns1:coreProperties[1]/ns0:title[1]" w:storeItemID="{6C3C8BC8-F283-45AE-878A-BAB7291924A1}"/>
-              <w:text/>
-            </w:sdtPr>
-            <w:sdtContent>
-              <w:r>
-                <w:rPr>
-                  <w:caps/>
-                  <w:color w:val="FFFFFF" w:themeColor="background1"/>
-                  <w:sz w:val="24"/>
-                  <w:szCs w:val="24"/>
-                </w:rPr>
-                <w:t>26</w:t>
-              </w:r>
-              <w:r>
-                <w:rPr>
-                  <w:caps/>
-                  <w:color w:val="FFFFFF" w:themeColor="background1"/>
-                  <w:sz w:val="24"/>
-                  <w:szCs w:val="24"/>
-                </w:rPr>
-                <w:t>/0</w:t>
-              </w:r>
-              <w:r>
-                <w:rPr>
-                  <w:caps/>
-                  <w:color w:val="FFFFFF" w:themeColor="background1"/>
-                  <w:sz w:val="24"/>
-                  <w:szCs w:val="24"/>
-                </w:rPr>
-                <w:t>3</w:t>
-              </w:r>
-              <w:r>
-                <w:rPr>
-                  <w:caps/>
-                  <w:color w:val="FFFFFF" w:themeColor="background1"/>
-                  <w:sz w:val="24"/>
-                  <w:szCs w:val="24"/>
-                </w:rPr>
-                <w:t>/2018</w:t>
-              </w:r>
-            </w:sdtContent>
-          </w:sdt>
         </w:p>
       </w:tc>
     </w:tr>
@@ -2327,6 +3143,7 @@
   </w:style>
   <w:style w:type="paragraph" w:styleId="Geenafstand">
     <w:name w:val="No Spacing"/>
+    <w:link w:val="GeenafstandChar"/>
     <w:uiPriority w:val="1"/>
     <w:qFormat/>
     <w:rsid w:val="00F95727"/>
@@ -2658,6 +3475,24 @@
       </w:tblBorders>
     </w:tblPr>
   </w:style>
+  <w:style w:type="character" w:customStyle="1" w:styleId="GeenafstandChar">
+    <w:name w:val="Geen afstand Char"/>
+    <w:basedOn w:val="Standaardalinea-lettertype"/>
+    <w:link w:val="Geenafstand"/>
+    <w:uiPriority w:val="1"/>
+    <w:rsid w:val="00007130"/>
+  </w:style>
+  <w:style w:type="character" w:styleId="Hyperlink">
+    <w:name w:val="Hyperlink"/>
+    <w:basedOn w:val="Standaardalinea-lettertype"/>
+    <w:uiPriority w:val="99"/>
+    <w:unhideWhenUsed/>
+    <w:rsid w:val="00007130"/>
+    <w:rPr>
+      <w:color w:val="0563C1" w:themeColor="hyperlink"/>
+      <w:u w:val="single"/>
+    </w:rPr>
+  </w:style>
 </w:styles>
 </file>
 
@@ -2666,7 +3501,7 @@
   <w:docParts>
     <w:docPart>
       <w:docPartPr>
-        <w:name w:val="AB83D2D059554966BBC1FC875CE3F51E"/>
+        <w:name w:val="9AFB2FE932814B6189B780954FE19DE7"/>
         <w:category>
           <w:name w:val="Algemeen"/>
           <w:gallery w:val="placeholder"/>
@@ -2677,12 +3512,78 @@
         <w:behaviors>
           <w:behavior w:val="content"/>
         </w:behaviors>
-        <w:guid w:val="{23A70800-6969-40F5-BAB9-228165E83382}"/>
+        <w:guid w:val="{350112CA-3AE9-45D0-918F-9D0F8A959CDA}"/>
       </w:docPartPr>
       <w:docPartBody>
         <w:p>
           <w:pPr>
-            <w:pStyle w:val="AB83D2D059554966BBC1FC875CE3F51E"/>
+            <w:pStyle w:val="9AFB2FE932814B6189B780954FE19DE7"/>
+          </w:pPr>
+          <w:r>
+            <w:rPr>
+              <w:rFonts w:asciiTheme="majorHAnsi" w:eastAsiaTheme="majorEastAsia" w:hAnsiTheme="majorHAnsi" w:cstheme="majorBidi"/>
+              <w:caps/>
+              <w:color w:val="4472C4" w:themeColor="accent1"/>
+              <w:sz w:val="80"/>
+              <w:szCs w:val="80"/>
+              <w:lang w:val="nl-NL"/>
+            </w:rPr>
+            <w:t>[Titel van document]</w:t>
+          </w:r>
+        </w:p>
+      </w:docPartBody>
+    </w:docPart>
+    <w:docPart>
+      <w:docPartPr>
+        <w:name w:val="2540BD3566E546058837F1E88A854105"/>
+        <w:category>
+          <w:name w:val="Algemeen"/>
+          <w:gallery w:val="placeholder"/>
+        </w:category>
+        <w:types>
+          <w:type w:val="bbPlcHdr"/>
+        </w:types>
+        <w:behaviors>
+          <w:behavior w:val="content"/>
+        </w:behaviors>
+        <w:guid w:val="{9924730E-9D83-4AAB-9315-EAC797F1629D}"/>
+      </w:docPartPr>
+      <w:docPartBody>
+        <w:p>
+          <w:pPr>
+            <w:pStyle w:val="2540BD3566E546058837F1E88A854105"/>
+          </w:pPr>
+          <w:r>
+            <w:rPr>
+              <w:color w:val="4472C4" w:themeColor="accent1"/>
+              <w:sz w:val="28"/>
+              <w:szCs w:val="28"/>
+              <w:lang w:val="nl-NL"/>
+            </w:rPr>
+            <w:t>[Ondertitel van document]</w:t>
+          </w:r>
+        </w:p>
+      </w:docPartBody>
+    </w:docPart>
+    <w:docPart>
+      <w:docPartPr>
+        <w:name w:val="E6224555153C49F3884A730B97B39983"/>
+        <w:category>
+          <w:name w:val="Algemeen"/>
+          <w:gallery w:val="placeholder"/>
+        </w:category>
+        <w:types>
+          <w:type w:val="bbPlcHdr"/>
+        </w:types>
+        <w:behaviors>
+          <w:behavior w:val="content"/>
+        </w:behaviors>
+        <w:guid w:val="{B6722F48-A94C-405E-B53D-DB6A2EE47E75}"/>
+      </w:docPartPr>
+      <w:docPartBody>
+        <w:p>
+          <w:pPr>
+            <w:pStyle w:val="E6224555153C49F3884A730B97B39983"/>
           </w:pPr>
           <w:r>
             <w:rPr>
@@ -2743,15 +3644,16 @@
     <w:compatSetting w:name="overrideTableStyleFontSizeAndJustification" w:uri="http://schemas.microsoft.com/office/word" w:val="1"/>
     <w:compatSetting w:name="enableOpenTypeFeatures" w:uri="http://schemas.microsoft.com/office/word" w:val="1"/>
     <w:compatSetting w:name="doNotFlipMirrorIndents" w:uri="http://schemas.microsoft.com/office/word" w:val="1"/>
-    <w:compatSetting w:name="useWord2013TrackBottomHyphenation" w:uri="http://schemas.microsoft.com/office/word" w:val="1"/>
   </w:compat>
   <w:rsids>
     <w:rsidRoot w:val="00BB7458"/>
+    <w:rsid w:val="0001448A"/>
     <w:rsid w:val="003C32DD"/>
     <w:rsid w:val="005F5D1F"/>
     <w:rsid w:val="007E5A75"/>
     <w:rsid w:val="00AD22B4"/>
     <w:rsid w:val="00BB7458"/>
+    <w:rsid w:val="00C363D1"/>
     <w:rsid w:val="00F7538D"/>
     <w:rsid w:val="00FA425C"/>
   </w:rsids>
@@ -2770,8 +3672,8 @@
   </m:mathPr>
   <w:themeFontLang w:val="nl-NL"/>
   <w:clrSchemeMapping w:bg1="light1" w:t1="dark1" w:bg2="light2" w:t2="dark2" w:accent1="accent1" w:accent2="accent2" w:accent3="accent3" w:accent4="accent4" w:accent5="accent5" w:accent6="accent6" w:hyperlink="hyperlink" w:followedHyperlink="followedHyperlink"/>
-  <w:decimalSymbol w:val=","/>
-  <w:listSeparator w:val=";"/>
+  <w:decimalSymbol w:val="."/>
+  <w:listSeparator w:val=","/>
 </w:settings>
 </file>
 
@@ -3224,6 +4126,55 @@
     <w:name w:val="B3206789DDC34285AE8C3FC993855EC9"/>
     <w:rsid w:val="00BB7458"/>
   </w:style>
+  <w:style w:type="paragraph" w:customStyle="1" w:styleId="9AFB2FE932814B6189B780954FE19DE7">
+    <w:name w:val="9AFB2FE932814B6189B780954FE19DE7"/>
+    <w:rsid w:val="00C363D1"/>
+    <w:rPr>
+      <w:lang w:val="en-US" w:eastAsia="en-US"/>
+    </w:rPr>
+  </w:style>
+  <w:style w:type="paragraph" w:customStyle="1" w:styleId="2540BD3566E546058837F1E88A854105">
+    <w:name w:val="2540BD3566E546058837F1E88A854105"/>
+    <w:rsid w:val="00C363D1"/>
+    <w:rPr>
+      <w:lang w:val="en-US" w:eastAsia="en-US"/>
+    </w:rPr>
+  </w:style>
+  <w:style w:type="paragraph" w:customStyle="1" w:styleId="E6224555153C49F3884A730B97B39983">
+    <w:name w:val="E6224555153C49F3884A730B97B39983"/>
+    <w:rsid w:val="00C363D1"/>
+    <w:rPr>
+      <w:lang w:val="en-US" w:eastAsia="en-US"/>
+    </w:rPr>
+  </w:style>
+  <w:style w:type="paragraph" w:customStyle="1" w:styleId="6BDAA7049F9E494FA17619F542DDA39D">
+    <w:name w:val="6BDAA7049F9E494FA17619F542DDA39D"/>
+    <w:rsid w:val="00C363D1"/>
+    <w:rPr>
+      <w:lang w:val="en-US" w:eastAsia="en-US"/>
+    </w:rPr>
+  </w:style>
+  <w:style w:type="paragraph" w:customStyle="1" w:styleId="B7A3EFC5D7C54994BA33DC7364E717C8">
+    <w:name w:val="B7A3EFC5D7C54994BA33DC7364E717C8"/>
+    <w:rsid w:val="00C363D1"/>
+    <w:rPr>
+      <w:lang w:val="en-US" w:eastAsia="en-US"/>
+    </w:rPr>
+  </w:style>
+  <w:style w:type="paragraph" w:customStyle="1" w:styleId="611D4451CA294347A9E0D315AA30ED0A">
+    <w:name w:val="611D4451CA294347A9E0D315AA30ED0A"/>
+    <w:rsid w:val="00C363D1"/>
+    <w:rPr>
+      <w:lang w:val="en-US" w:eastAsia="en-US"/>
+    </w:rPr>
+  </w:style>
+  <w:style w:type="paragraph" w:customStyle="1" w:styleId="880D88DC703A43C29A65BD6E2A91586D">
+    <w:name w:val="880D88DC703A43C29A65BD6E2A91586D"/>
+    <w:rsid w:val="00C363D1"/>
+    <w:rPr>
+      <w:lang w:val="en-US" w:eastAsia="en-US"/>
+    </w:rPr>
+  </w:style>
 </w:styles>
 </file>
 
@@ -3496,11 +4447,30 @@
 </file>
 
 <file path=customXml/item1.xml><?xml version="1.0" encoding="utf-8"?>
+<CoverPageProperties xmlns="http://schemas.microsoft.com/office/2006/coverPageProps">
+  <PublishDate/>
+  <Abstract/>
+  <CompanyAddress>Terheijdenseweg 350 Breda</CompanyAddress>
+  <CompanyPhone/>
+  <CompanyFax/>
+  <CompanyEmail/>
+</CoverPageProperties>
+</file>
+
+<file path=customXml/item2.xml><?xml version="1.0" encoding="utf-8"?>
 <b:Sources xmlns:b="http://schemas.openxmlformats.org/officeDocument/2006/bibliography" xmlns="http://schemas.openxmlformats.org/officeDocument/2006/bibliography" SelectedStyle="\APASixthEditionOfficeOnline.xsl" StyleName="APA" Version="6"/>
 </file>
 
 <file path=customXml/itemProps1.xml><?xml version="1.0" encoding="utf-8"?>
-<ds:datastoreItem xmlns:ds="http://schemas.openxmlformats.org/officeDocument/2006/customXml" ds:itemID="{E7691BF7-D914-4DBC-9FC2-92ECDA85A973}">
+<ds:datastoreItem xmlns:ds="http://schemas.openxmlformats.org/officeDocument/2006/customXml" ds:itemID="{55AF091B-3C7A-41E3-B477-F2FDAA23CFDA}">
+  <ds:schemaRefs>
+    <ds:schemaRef ds:uri="http://schemas.microsoft.com/office/2006/coverPageProps"/>
+  </ds:schemaRefs>
+</ds:datastoreItem>
+</file>
+
+<file path=customXml/itemProps2.xml><?xml version="1.0" encoding="utf-8"?>
+<ds:datastoreItem xmlns:ds="http://schemas.openxmlformats.org/officeDocument/2006/customXml" ds:itemID="{03E46AF6-EFDF-4DAA-8233-4042AA62ED5A}">
   <ds:schemaRefs>
     <ds:schemaRef ds:uri="http://schemas.openxmlformats.org/officeDocument/2006/bibliography"/>
   </ds:schemaRefs>

</xml_diff>

<commit_message>
changes for offerte and PvA
</commit_message>
<xml_diff>
--- a/documenten/kerntaak_1/1.1/hernieuwde_opdracht/hernieuwde_opdracht_v1.0.docx
+++ b/documenten/kerntaak_1/1.1/hernieuwde_opdracht/hernieuwde_opdracht_v1.0.docx
@@ -137,7 +137,7 @@
                   <w:sz w:val="72"/>
                   <w:szCs w:val="72"/>
                 </w:rPr>
-                <w:t>Hernieuwde opdracht</w:t>
+                <w:t>hernieuwde opdracht</w:t>
               </w:r>
             </w:p>
           </w:sdtContent>
@@ -158,6 +158,7 @@
             <w:dataBinding w:prefixMappings="xmlns:ns0='http://purl.org/dc/elements/1.1/' xmlns:ns1='http://schemas.openxmlformats.org/package/2006/metadata/core-properties' " w:xpath="/ns1:coreProperties[1]/ns0:subject[1]" w:storeItemID="{6C3C8BC8-F283-45AE-878A-BAB7291924A1}"/>
             <w:text/>
           </w:sdtPr>
+          <w:sdtEndPr/>
           <w:sdtContent>
             <w:p>
               <w:pPr>
@@ -273,6 +274,7 @@
                                     <w:calendar w:val="gregorian"/>
                                   </w:date>
                                 </w:sdtPr>
+                                <w:sdtEndPr/>
                                 <w:sdtContent>
                                   <w:p>
                                     <w:pPr>
@@ -318,6 +320,7 @@
                                     <w:dataBinding w:prefixMappings="xmlns:ns0='http://schemas.openxmlformats.org/officeDocument/2006/extended-properties' " w:xpath="/ns0:Properties[1]/ns0:Company[1]" w:storeItemID="{6668398D-A668-4E3E-A5EB-62B293D839F1}"/>
                                     <w:text/>
                                   </w:sdtPr>
+                                  <w:sdtEndPr/>
                                   <w:sdtContent>
                                     <w:r>
                                       <w:rPr>
@@ -348,6 +351,7 @@
                                     <w:dataBinding w:prefixMappings="xmlns:ns0='http://schemas.microsoft.com/office/2006/coverPageProps' " w:xpath="/ns0:CoverPageProperties[1]/ns0:CompanyAddress[1]" w:storeItemID="{55AF091B-3C7A-41E3-B477-F2FDAA23CFDA}"/>
                                     <w:text/>
                                   </w:sdtPr>
+                                  <w:sdtEndPr/>
                                   <w:sdtContent>
                                     <w:r>
                                       <w:rPr>
@@ -587,6 +591,13 @@
     </w:p>
     <w:sdt>
       <w:sdtPr>
+        <w:rPr>
+          <w:caps w:val="0"/>
+          <w:color w:val="auto"/>
+          <w:spacing w:val="0"/>
+          <w:sz w:val="20"/>
+          <w:szCs w:val="20"/>
+        </w:rPr>
         <w:id w:val="-1480060438"/>
         <w:docPartObj>
           <w:docPartGallery w:val="Table of Contents"/>
@@ -597,11 +608,6 @@
         <w:rPr>
           <w:b/>
           <w:bCs/>
-          <w:caps w:val="0"/>
-          <w:color w:val="auto"/>
-          <w:spacing w:val="0"/>
-          <w:sz w:val="20"/>
-          <w:szCs w:val="20"/>
         </w:rPr>
       </w:sdtEndPr>
       <w:sdtContent>
@@ -1216,8 +1222,6 @@
       <w:r>
         <w:br/>
       </w:r>
-      <w:bookmarkStart w:id="1" w:name="_GoBack"/>
-      <w:bookmarkEnd w:id="1"/>
     </w:p>
     <w:p>
       <w:pPr>
@@ -1226,11 +1230,11 @@
       <w:r>
         <w:t xml:space="preserve"> </w:t>
       </w:r>
-      <w:bookmarkStart w:id="2" w:name="_Toc509913251"/>
+      <w:bookmarkStart w:id="1" w:name="_Toc509913251"/>
       <w:r>
         <w:t>De eisen van dit project</w:t>
       </w:r>
-      <w:bookmarkEnd w:id="2"/>
+      <w:bookmarkEnd w:id="1"/>
     </w:p>
     <w:p/>
     <w:p>
@@ -1249,101 +1253,104 @@
       <w:pPr>
         <w:pStyle w:val="Kop2"/>
       </w:pPr>
-      <w:bookmarkStart w:id="3" w:name="_Toc509913252"/>
+      <w:bookmarkStart w:id="2" w:name="_Toc509913252"/>
       <w:r>
         <w:t>grafische eisen</w:t>
       </w:r>
+      <w:bookmarkEnd w:id="2"/>
+    </w:p>
+    <w:p/>
+    <w:p>
+      <w:r>
+        <w:t>M</w:t>
+      </w:r>
+      <w:r>
+        <w:t>u</w:t>
+      </w:r>
+      <w:r>
+        <w:t xml:space="preserve">st </w:t>
+      </w:r>
+      <w:r>
+        <w:t>have: de</w:t>
+      </w:r>
+      <w:r>
+        <w:t xml:space="preserve"> applicatie wordt gebou</w:t>
+      </w:r>
+      <w:r>
+        <w:t xml:space="preserve">wd in de huisstijl van het florijn college. </w:t>
+      </w:r>
+      <w:r>
+        <w:t>We</w:t>
+      </w:r>
+      <w:r>
+        <w:t xml:space="preserve"> zullen ook een huisstijl document krijgen en hierin zullen we kijken welke kleuren er worden gebruikt en ook wat </w:t>
+      </w:r>
+      <w:r>
+        <w:t>het</w:t>
+      </w:r>
+      <w:r>
+        <w:t xml:space="preserve"> lettertype die gebruikt zal worden.</w:t>
+      </w:r>
+    </w:p>
+    <w:p>
+      <w:r>
+        <w:t xml:space="preserve">Op de applicatie zou de bezoekers uit 3 verschillende </w:t>
+      </w:r>
+      <w:r>
+        <w:t>smileys</w:t>
+      </w:r>
+      <w:r>
+        <w:t xml:space="preserve"> kunnen kiezen die overeenkomen met hoe ze de dag vonden. </w:t>
+      </w:r>
+      <w:r>
+        <w:t>Op</w:t>
+      </w:r>
+      <w:r>
+        <w:t xml:space="preserve"> </w:t>
+      </w:r>
+      <w:r>
+        <w:t>het</w:t>
+      </w:r>
+      <w:r>
+        <w:t xml:space="preserve"> dashboard komt er een grafiek waar de informatie te zien is wat ze hebben gekozen. </w:t>
+      </w:r>
+    </w:p>
+    <w:p/>
+    <w:p>
+      <w:r>
+        <w:t>Should have:</w:t>
+      </w:r>
+      <w:r>
+        <w:t xml:space="preserve"> verschillende grafieken en instelleningen op andere pagina’s zodat de pagina niet te druk worden en zo niet onleesbaar zijn</w:t>
+      </w:r>
+      <w:r>
+        <w:t xml:space="preserve">. </w:t>
+      </w:r>
+    </w:p>
+    <w:p/>
+    <w:p>
+      <w:r>
+        <w:t xml:space="preserve">Could have: </w:t>
+      </w:r>
+      <w:r>
+        <w:t>zover</w:t>
+      </w:r>
+      <w:r>
+        <w:t xml:space="preserve"> zijn er nog geen onderdelen voor could have.</w:t>
+      </w:r>
+    </w:p>
+    <w:p/>
+    <w:p>
+      <w:r>
+        <w:t>Wont have: zover zijn er nog geen onderdelen voor wont have.</w:t>
+      </w:r>
+    </w:p>
+    <w:p/>
+    <w:p/>
+    <w:p>
+      <w:bookmarkStart w:id="3" w:name="_GoBack"/>
       <w:bookmarkEnd w:id="3"/>
     </w:p>
-    <w:p/>
-    <w:p>
-      <w:r>
-        <w:t>M</w:t>
-      </w:r>
-      <w:r>
-        <w:t>u</w:t>
-      </w:r>
-      <w:r>
-        <w:t xml:space="preserve">st </w:t>
-      </w:r>
-      <w:r>
-        <w:t>have: de</w:t>
-      </w:r>
-      <w:r>
-        <w:t xml:space="preserve"> applicatie wordt gebou</w:t>
-      </w:r>
-      <w:r>
-        <w:t xml:space="preserve">wd in de huisstijl van het florijn college. </w:t>
-      </w:r>
-      <w:r>
-        <w:t>We</w:t>
-      </w:r>
-      <w:r>
-        <w:t xml:space="preserve"> zullen ook een huisstijl document krijgen en hierin zullen we kijken welke kleuren er worden gebruikt en ook wat </w:t>
-      </w:r>
-      <w:r>
-        <w:t>het</w:t>
-      </w:r>
-      <w:r>
-        <w:t xml:space="preserve"> lettertype die gebruikt zal worden.</w:t>
-      </w:r>
-    </w:p>
-    <w:p>
-      <w:r>
-        <w:t xml:space="preserve">Op de applicatie zou de bezoekers uit 3 verschillende </w:t>
-      </w:r>
-      <w:r>
-        <w:t>smileys</w:t>
-      </w:r>
-      <w:r>
-        <w:t xml:space="preserve"> kunnen kiezen die overeenkomen met hoe ze de dag vonden. </w:t>
-      </w:r>
-      <w:r>
-        <w:t>Op</w:t>
-      </w:r>
-      <w:r>
-        <w:t xml:space="preserve"> </w:t>
-      </w:r>
-      <w:r>
-        <w:t>het</w:t>
-      </w:r>
-      <w:r>
-        <w:t xml:space="preserve"> dashboard komt er een grafiek waar de informatie te zien is wat ze hebben gekozen. </w:t>
-      </w:r>
-    </w:p>
-    <w:p/>
-    <w:p>
-      <w:r>
-        <w:t>Should have:</w:t>
-      </w:r>
-      <w:r>
-        <w:t xml:space="preserve"> verschillende grafieken en instelleningen op andere pagina’s zodat de pagina niet te druk worden en zo niet onleesbaar zijn</w:t>
-      </w:r>
-      <w:r>
-        <w:t xml:space="preserve">. </w:t>
-      </w:r>
-    </w:p>
-    <w:p/>
-    <w:p>
-      <w:r>
-        <w:t xml:space="preserve">Could have: </w:t>
-      </w:r>
-      <w:r>
-        <w:t>zover</w:t>
-      </w:r>
-      <w:r>
-        <w:t xml:space="preserve"> zijn er nog geen onderdelen voor could have.</w:t>
-      </w:r>
-    </w:p>
-    <w:p/>
-    <w:p>
-      <w:r>
-        <w:t>Wont have: zover zijn er nog geen onderdelen voor wont have.</w:t>
-      </w:r>
-    </w:p>
-    <w:p/>
-    <w:p/>
-    <w:p/>
     <w:p/>
     <w:p>
       <w:pPr>
@@ -1384,14 +1391,19 @@
       <w:r>
         <w:t xml:space="preserve"> dashboard een grafiek komen te staan waar de resultaten komen te staan van de afgelopen dagen.</w:t>
       </w:r>
+      <w:r>
+        <w:t xml:space="preserve"> </w:t>
+      </w:r>
+      <w:r>
+        <w:t>de bezoeker zou een optie kunnen hebben om hun mail te kunnen invoeren zodat er contact mee kan worden genomen.</w:t>
+      </w:r>
     </w:p>
-    <w:p/>
     <w:p>
       <w:r>
         <w:t xml:space="preserve">Should have: </w:t>
       </w:r>
       <w:r>
-        <w:t xml:space="preserve">de bezoeker zou een optie kunnen hebben om hun mail te kunnen invoeren zodat er contact mee kan worden genomen. Op </w:t>
+        <w:t xml:space="preserve">Op </w:t>
       </w:r>
       <w:r>
         <w:t>het</w:t>
@@ -1443,7 +1455,6 @@
         <w:t xml:space="preserve">n van de input van de bezoekers worden opgeslagen in een database. </w:t>
       </w:r>
     </w:p>
-    <w:p/>
     <w:p>
       <w:r>
         <w:t xml:space="preserve">Should have: </w:t>
@@ -1461,7 +1472,6 @@
         <w:t xml:space="preserve"> optie om de contact mail aan te passen mocht er iemand anders zijn die die mail behandeld. </w:t>
       </w:r>
     </w:p>
-    <w:p/>
     <w:p>
       <w:r>
         <w:t xml:space="preserve">Could have: een </w:t>
@@ -1514,7 +1524,6 @@
     </w:p>
     <w:p>
       <w:r>
-        <w:lastRenderedPageBreak/>
         <w:t>Could have: we hebben nu nog geen could have.</w:t>
       </w:r>
     </w:p>
@@ -1524,13 +1533,8 @@
           <w:tab w:val="left" w:pos="5265"/>
         </w:tabs>
       </w:pPr>
-      <w:proofErr w:type="spellStart"/>
-      <w:r>
-        <w:t>Wont</w:t>
-      </w:r>
-      <w:proofErr w:type="spellEnd"/>
-      <w:r>
-        <w:t xml:space="preserve"> have</w:t>
+      <w:r>
+        <w:t>Wont have</w:t>
       </w:r>
       <w:r>
         <w:t>:</w:t>
@@ -1656,7 +1660,11 @@
           <w:tcPr>
             <w:tcW w:w="2266" w:type="dxa"/>
           </w:tcPr>
-          <w:p/>
+          <w:p>
+            <w:r>
+              <w:t>Een manier om direct berichten te sturen of achter te laten</w:t>
+            </w:r>
+          </w:p>
         </w:tc>
       </w:tr>
       <w:tr>
@@ -1682,7 +1690,7 @@
           </w:tcPr>
           <w:p>
             <w:r>
-              <w:t>De bezoeker kan zijn mail achter laten</w:t>
+              <w:t>Een andere mail kunnen instellen.</w:t>
             </w:r>
           </w:p>
         </w:tc>
@@ -1785,17 +1793,17 @@
           <w:tcPr>
             <w:tcW w:w="2265" w:type="dxa"/>
           </w:tcPr>
-          <w:p/>
+          <w:p>
+            <w:r>
+              <w:t>De bezoeker kan zijn mail achter laten</w:t>
+            </w:r>
+          </w:p>
         </w:tc>
         <w:tc>
           <w:tcPr>
             <w:tcW w:w="2265" w:type="dxa"/>
           </w:tcPr>
-          <w:p>
-            <w:r>
-              <w:t>Een andere mail kunnen instellen.</w:t>
-            </w:r>
-          </w:p>
+          <w:p/>
         </w:tc>
         <w:tc>
           <w:tcPr>
@@ -2031,6 +2039,7 @@
               <w:dataBinding w:prefixMappings="xmlns:ns0='http://purl.org/dc/elements/1.1/' xmlns:ns1='http://schemas.openxmlformats.org/package/2006/metadata/core-properties' " w:xpath="/ns1:coreProperties[1]/ns0:title[1]" w:storeItemID="{6C3C8BC8-F283-45AE-878A-BAB7291924A1}"/>
               <w:text/>
             </w:sdtPr>
+            <w:sdtEndPr/>
             <w:sdtContent>
               <w:r>
                 <w:rPr>
@@ -2039,7 +2048,7 @@
                   <w:sz w:val="24"/>
                   <w:szCs w:val="24"/>
                 </w:rPr>
-                <w:t>Hernieuwde opdracht</w:t>
+                <w:t>hernieuwde opdracht</w:t>
               </w:r>
             </w:sdtContent>
           </w:sdt>
@@ -3644,11 +3653,14 @@
     <w:compatSetting w:name="overrideTableStyleFontSizeAndJustification" w:uri="http://schemas.microsoft.com/office/word" w:val="1"/>
     <w:compatSetting w:name="enableOpenTypeFeatures" w:uri="http://schemas.microsoft.com/office/word" w:val="1"/>
     <w:compatSetting w:name="doNotFlipMirrorIndents" w:uri="http://schemas.microsoft.com/office/word" w:val="1"/>
+    <w:compatSetting w:name="useWord2013TrackBottomHyphenation" w:uri="http://schemas.microsoft.com/office/word" w:val="1"/>
   </w:compat>
   <w:rsids>
     <w:rsidRoot w:val="00BB7458"/>
     <w:rsid w:val="0001448A"/>
+    <w:rsid w:val="00323457"/>
     <w:rsid w:val="003C32DD"/>
+    <w:rsid w:val="00447B22"/>
     <w:rsid w:val="005F5D1F"/>
     <w:rsid w:val="007E5A75"/>
     <w:rsid w:val="00AD22B4"/>
@@ -3672,8 +3684,8 @@
   </m:mathPr>
   <w:themeFontLang w:val="nl-NL"/>
   <w:clrSchemeMapping w:bg1="light1" w:t1="dark1" w:bg2="light2" w:t2="dark2" w:accent1="accent1" w:accent2="accent2" w:accent3="accent3" w:accent4="accent4" w:accent5="accent5" w:accent6="accent6" w:hyperlink="hyperlink" w:followedHyperlink="followedHyperlink"/>
-  <w:decimalSymbol w:val="."/>
-  <w:listSeparator w:val=","/>
+  <w:decimalSymbol w:val=","/>
+  <w:listSeparator w:val=";"/>
 </w:settings>
 </file>
 
@@ -4470,7 +4482,7 @@
 </file>
 
 <file path=customXml/itemProps2.xml><?xml version="1.0" encoding="utf-8"?>
-<ds:datastoreItem xmlns:ds="http://schemas.openxmlformats.org/officeDocument/2006/customXml" ds:itemID="{03E46AF6-EFDF-4DAA-8233-4042AA62ED5A}">
+<ds:datastoreItem xmlns:ds="http://schemas.openxmlformats.org/officeDocument/2006/customXml" ds:itemID="{61476E47-3237-40C8-A1DC-D85C26CA43FB}">
   <ds:schemaRefs>
     <ds:schemaRef ds:uri="http://schemas.openxmlformats.org/officeDocument/2006/bibliography"/>
   </ds:schemaRefs>

</xml_diff>